<commit_message>
Latex set. Layout sympa avec glossaire et hyperliens pour la cosmogonie
</commit_message>
<xml_diff>
--- a/cosmogonie/Cosmogonie_notes.docx
+++ b/cosmogonie/Cosmogonie_notes.docx
@@ -142,12 +142,13 @@
     <w:p>
       <w:pPr>
         <w:rPr>
-          <w:color w:val="4F81BD" w:themeColor="accent1"/>
-        </w:rPr>
-      </w:pPr>
-      <w:r>
-        <w:rPr>
-          <w:color w:val="4F81BD" w:themeColor="accent1"/>
+          <w:color w:val="FFFFFF" w:themeColor="background1"/>
+        </w:rPr>
+      </w:pPr>
+      <w:r>
+        <w:rPr>
+          <w:color w:val="FFFFFF" w:themeColor="background1"/>
+          <w:highlight w:val="darkBlue"/>
         </w:rPr>
         <w:t>14/01/19</w:t>
       </w:r>
@@ -212,16 +213,11 @@
         <w:t>P</w:t>
       </w:r>
       <w:r>
-        <w:t xml:space="preserve">as de genre, pas incarné, </w:t>
-      </w:r>
-      <w:proofErr w:type="gramStart"/>
-      <w:r>
-        <w:t>pure</w:t>
+        <w:t>as de genre, pas incarné, pure</w:t>
       </w:r>
       <w:r>
         <w:t>s</w:t>
       </w:r>
-      <w:proofErr w:type="gramEnd"/>
       <w:r>
         <w:t xml:space="preserve"> esprit</w:t>
       </w:r>
@@ -274,15 +270,7 @@
     <w:p/>
     <w:p>
       <w:r>
-        <w:t xml:space="preserve">Cependant cela ne convient pas </w:t>
-      </w:r>
-      <w:proofErr w:type="gramStart"/>
-      <w:r>
-        <w:t>a</w:t>
-      </w:r>
-      <w:proofErr w:type="gramEnd"/>
-      <w:r>
-        <w:t xml:space="preserve"> Meydra, car le chaos regne, cela agite ses rêves et ses pensées. Cet univers est à présent trop ancré dans sa volonté, dans son esprit, il y tient, cette pensée croit en lui, et le chaos perpetuel le menace. Petit à petit, pour y remédier, il se met à imaginer des courants de flammes, des mouvements coordonés, des choses s’animent et temperent le chaos en lui donnant une structure grossière.</w:t>
+        <w:t>Cependant cela ne convient pas a Meydra, car le chaos regne, cela agite ses rêves et ses pensées. Cet univers est à présent trop ancré dans sa volonté, dans son esprit, il y tient, cette pensée croit en lui, et le chaos perpetuel le menace. Petit à petit, pour y remédier, il se met à imaginer des courants de flammes, des mouvements coordonés, des choses s’animent et temperent le chaos en lui donnant une structure grossière.</w:t>
       </w:r>
       <w:r>
         <w:t xml:space="preserve"> Un ordre émerge même si c’est toujours une fournaise, même si tout brûle, des rivières de feu apparaissent.</w:t>
@@ -398,9 +386,125 @@
       <w:r>
         <w:t xml:space="preserve"> Petit à petit Meydra leur donne vie en imaginant ces courants de flammes qui lui deviennent de plus en plus familiers, uniques, avec leurs propres caractéristiques. Les courants ne se mélangent pas, ils ont chacun leur propre dynamique, leur propre mouvement.</w:t>
       </w:r>
+    </w:p>
+    <w:p/>
+    <w:p/>
+    <w:p>
+      <w:pPr>
+        <w:rPr>
+          <w:color w:val="FFFFFF" w:themeColor="background1"/>
+        </w:rPr>
+      </w:pPr>
+      <w:r>
+        <w:rPr>
+          <w:color w:val="FFFFFF" w:themeColor="background1"/>
+          <w:highlight w:val="darkBlue"/>
+        </w:rPr>
+        <w:t>16</w:t>
+      </w:r>
+      <w:r>
+        <w:rPr>
+          <w:color w:val="FFFFFF" w:themeColor="background1"/>
+          <w:highlight w:val="darkBlue"/>
+        </w:rPr>
+        <w:t>/01/19</w:t>
+      </w:r>
+    </w:p>
+    <w:p/>
+    <w:p/>
+    <w:p>
+      <w:r>
+        <w:t>Finalement Meydra et Cindara sont les deux faces d’un meme dieu, un etre supreme bipolaire ou « schysophrene ». Meydra est la partie créatrice la plus puissante mais également la plus fragile, contrôle mal ces créations. Cindara est moins puissant, mais prend soin de Meydra et essaie de corriger ses erreurs et d’assurer l’équilibre de ses créations.</w:t>
+      </w:r>
+    </w:p>
+    <w:p/>
+    <w:p>
+      <w:r>
+        <w:t>Les Omus (les serpents cosmiques) parcou</w:t>
+      </w:r>
+      <w:r>
+        <w:t xml:space="preserve">rent l’univers. Finalement, </w:t>
+      </w:r>
+      <w:r>
+        <w:t>Mey en</w:t>
+      </w:r>
+      <w:r>
+        <w:t xml:space="preserve"> apprivoisera 4 </w:t>
+      </w:r>
+      <w:r>
+        <w:t>qui sont uniques à ses yeux, il leur fait confiance, et leur donnera davantage de pouvoir en leur donnant le libre arbitre et une volonté. Cindara s’oppose à cette idée, il la trouve dangereuse et s’inquiete pour Meydra encore davantage. Car les Omus n’iraient plus au gré des c</w:t>
+      </w:r>
+      <w:r>
+        <w:t>ourants, sans volonté, mais pourra</w:t>
+      </w:r>
+      <w:r>
+        <w:t>ient à présent choisir où il voulaient aller et ce qu’ils voulaient faire et l’ équilibre du monde serait nécessairement menacé (ca</w:t>
+      </w:r>
+      <w:r>
+        <w:t xml:space="preserve">r le chaos pourrait revenir, </w:t>
+      </w:r>
+      <w:r>
+        <w:t xml:space="preserve">ça donnerait du souci a Meydra qui </w:t>
+      </w:r>
+      <w:r>
+        <w:t>a des grandes intentions mais supporte</w:t>
+      </w:r>
+      <w:r>
+        <w:t xml:space="preserve"> mal leurs conséquences, et pour Cindara c’etait justement pour cette raison qu’il embrasé le monde c’était pour donner le temps a Meydra d’avoir une idée claire</w:t>
+      </w:r>
+      <w:r>
+        <w:t xml:space="preserve"> de ce qu’il voulait faire de l’univers, de cerner ses volontés les plus grandes et les moins dangereuses pour lui et pour Cindara qui lui est lié).</w:t>
+      </w:r>
+      <w:r>
+        <w:t xml:space="preserve"> </w:t>
+      </w:r>
+    </w:p>
+    <w:p/>
+    <w:p>
+      <w:r>
+        <w:t>Trouver un nom pour chacun des 4 Omus : pour cela leur donner chacun un caractere ou une description. De par leur singularité toujours plus forte par rapport a l’espace enflammé ils commencerent à arborer des écailles</w:t>
+      </w:r>
+      <w:r>
+        <w:t xml:space="preserve"> de couleurs rouges, bleues, jaunes ou violettes.</w:t>
+      </w:r>
+    </w:p>
+    <w:p/>
+    <w:p>
+      <w:r>
+        <w:t>Imaginer ce que pourraient faire certains de ces Omus qui boulverseraient Meydra si fort qu’il risquait de disparaître. Cindara fera tout pour l’empecher en anéantissant les flammes, en refroidissant l’univers et en essayant de tuer les Omu. Certains survivront. Meydra malgré sa propre mise en danger de disparition en voudra terriblement à Cindara pour son geste, et l’être unique se séparera en 2 etres distincts. Finalement Meydra, apres plusieurs soubresaults et un dernier coup de création de génie ( a trouver) finira par disparaître en faisant part à Cindara de ses intentions quant à cet univers (quelles étaient elles ?</w:t>
+      </w:r>
+      <w:r>
+        <w:t xml:space="preserve"> Peut etre de pour une fois créer quelque chose, un monde, qu’il ne chercherait pas a controler mais qui ferait par lui meme des choses plus merveilleuses que lui, en préparant juste la terre et y laisser pousser les graines</w:t>
+      </w:r>
+      <w:r>
+        <w:t xml:space="preserve">) et seul restera Cindara, </w:t>
+      </w:r>
+      <w:r>
+        <w:lastRenderedPageBreak/>
+        <w:t xml:space="preserve">qui fera tout pour continuer l’œuvre de Meydra en essayant de batir un univers harmonieux en l’honneur de Meydra qui était toujours dévoré par ses créations. </w:t>
+      </w:r>
+      <w:r>
+        <w:t xml:space="preserve"> Cela dit, Cindara a de la rancœur envers cet univers qui a fait disparaître Meydra, et il ne détruit pas cette idée seulement en la mémoire de Meydra, comme son dernier souffle à préserver. </w:t>
+      </w:r>
+      <w:r>
+        <w:t xml:space="preserve">Manquant lui même d’imagination il créera </w:t>
+      </w:r>
+      <w:r>
+        <w:t>son propre « Ainur</w:t>
+      </w:r>
+      <w:r>
+        <w:t xml:space="preserve"> » </w:t>
+      </w:r>
+      <w:r>
+        <w:t>dans lequel il glissera ce qu’il lui reste de Meydra en lui, et ce jeune « ange » finira par lui ressembler un peu, si bien que Cindara aura beaucoup d’affection pour lui et lui dira d’etre le seul dieu de cet univers, qu’il en aura la charge et que lui n’interviendra plus dans cette affaire sauf si ce jeune ange se trouve lui même en danger. Dans ce cas, il serait même prêt a détruire l’univers s’il le fallait pour le sauver. Malheuresuement, plus tard, les amis du jeune ange vont réussir à le convaincre de se lier au monde, et Cindara ne pourra plus le détruire sans détruire à la fois l’ange. Il ira le sauver lui même en personne mais l’ange arrivera a le convaincre de ne pas détruire le monde et que lui même n’y descendrait plus. Apres cet épisode Cindara, ayant fait le deuil ne veut plus n’avoir jamais a s’occuper de ce monde car il lui a causé trop de peine, et dit a l’ange que désormais il n’interviendra plus jamais sur cet univers à l’avenir</w:t>
+      </w:r>
+      <w:r>
+        <w:t>. Avant de s’en désinteresser il enfreint une seule fois la volonté de Meydra en détruisant un Omu survivant et en intervenant directement sur le monde (qui est déjà modelé et accueille les vivants). Cet acte doit jouer un role fondamental dans la suite du récit. Cet Omu doit avoir un role particulier à jouer,  ou qu’il a joué (il doit y avoir une ambiguité sur son role et sa relation avec l’ange a trouver).</w:t>
+      </w:r>
       <w:bookmarkStart w:id="0" w:name="_GoBack"/>
       <w:bookmarkEnd w:id="0"/>
     </w:p>
+    <w:p/>
     <w:sectPr>
       <w:pgSz w:w="11900" w:h="16840"/>
       <w:pgMar w:top="1440" w:right="1800" w:bottom="1440" w:left="1800" w:header="708" w:footer="708" w:gutter="0"/>

</xml_diff>

<commit_message>
debug et maintenance de name generator (fonctionel a nouveau)
</commit_message>
<xml_diff>
--- a/cosmogonie/Cosmogonie_notes.docx
+++ b/cosmogonie/Cosmogonie_notes.docx
@@ -206,16 +206,11 @@
         <w:t>P</w:t>
       </w:r>
       <w:r>
-        <w:t xml:space="preserve">as de genre, pas incarné, </w:t>
-      </w:r>
-      <w:proofErr w:type="gramStart"/>
-      <w:r>
-        <w:t>pure</w:t>
+        <w:t>as de genre, pas incarné, pure</w:t>
       </w:r>
       <w:r>
         <w:t>s</w:t>
       </w:r>
-      <w:proofErr w:type="gramEnd"/>
       <w:r>
         <w:t xml:space="preserve"> esprit</w:t>
       </w:r>
@@ -268,15 +263,7 @@
     <w:p/>
     <w:p>
       <w:r>
-        <w:t xml:space="preserve">Cependant cela ne convient pas </w:t>
-      </w:r>
-      <w:proofErr w:type="gramStart"/>
-      <w:r>
-        <w:t>a</w:t>
-      </w:r>
-      <w:proofErr w:type="gramEnd"/>
-      <w:r>
-        <w:t xml:space="preserve"> Meydra, car le chaos regne, cela agite ses rêves et ses pensées. Cet univers est à présent trop ancré dans sa volonté, dans son esprit, il y tient, cette pensée croit en lui, et le chaos perpetuel le menace. Petit à petit, pour y remédier, il se met à imaginer des courants de flammes, des mouvements coordonés, des choses s’animent et temperent le chaos en lui donnant une structure grossière.</w:t>
+        <w:t>Cependant cela ne convient pas a Meydra, car le chaos regne, cela agite ses rêves et ses pensées. Cet univers est à présent trop ancré dans sa volonté, dans son esprit, il y tient, cette pensée croit en lui, et le chaos perpetuel le menace. Petit à petit, pour y remédier, il se met à imaginer des courants de flammes, des mouvements coordonés, des choses s’animent et temperent le chaos en lui donnant une structure grossière.</w:t>
       </w:r>
       <w:r>
         <w:t xml:space="preserve"> Un ordre émerge même si c’est toujours une fournaise, même si tout brûle, des rivières de feu apparaissent.</w:t>
@@ -470,15 +457,7 @@
         <w:t xml:space="preserve"> de couleurs rouges, bleues, jaunes ou violettes.</w:t>
       </w:r>
       <w:r>
-        <w:t xml:space="preserve"> Il existe toujours les autres Omus mais sans volonté, il faut donner un autre noms </w:t>
-      </w:r>
-      <w:proofErr w:type="gramStart"/>
-      <w:r>
-        <w:t>a</w:t>
-      </w:r>
-      <w:proofErr w:type="gramEnd"/>
-      <w:r>
-        <w:t xml:space="preserve"> ces Omus spéciaux :</w:t>
+        <w:t xml:space="preserve"> Il existe toujours les autres Omus mais sans volonté, il faut donner un autre noms a ces Omus spéciaux :</w:t>
       </w:r>
     </w:p>
     <w:p/>
@@ -575,15 +554,7 @@
         <w:t>go : Esu n’arrive pas a avoir suffisament de reconnaissance de Meydra suffisament (qui estime davantage Ogo pour son potentiel créateur). I</w:t>
       </w:r>
       <w:r>
-        <w:t xml:space="preserve">l est malheureux, n’obtient pas la reconnaissance qu’il souhaite. Ogo le dupera en lui disant que si Meydra ne le remarque pas c’est parce qu’il éteint tous les points de chaos avant meme qu’ils ne soient une douleur pour Meydra. Il lui propose de prendre le point d’instabilité le plus grand qu’il ressente, que lui Ogo s’y rende pour attiser le feu pour attirer l’attention de Meydra et qu’ensuite il laisserait Eru l’éteindre et ainsi gagner sa reconnaissance. Esu, déséspéré cedera, indiquera Ogo au point, mais il sera trop tard quand lui arrivera sur place, la tempete sera deja trop immense pour qu’il puisse la calmer seul. Il demandera l’aide de Boromu, mais ce dernier, le seul </w:t>
-      </w:r>
-      <w:proofErr w:type="gramStart"/>
-      <w:r>
-        <w:t>a</w:t>
-      </w:r>
-      <w:proofErr w:type="gramEnd"/>
-      <w:r>
-        <w:t xml:space="preserve"> pouvoir l’eteindre, ne pourra pas arriver a temps, il sera ralenti par Ogo.</w:t>
+        <w:t>l est malheureux, n’obtient pas la reconnaissance qu’il souhaite. Ogo le dupera en lui disant que si Meydra ne le remarque pas c’est parce qu’il éteint tous les points de chaos avant meme qu’ils ne soient une douleur pour Meydra. Il lui propose de prendre le point d’instabilité le plus grand qu’il ressente, que lui Ogo s’y rende pour attiser le feu pour attirer l’attention de Meydra et qu’ensuite il laisserait Eru l’éteindre et ainsi gagner sa reconnaissance. Esu, déséspéré cedera, indiquera Ogo au point, mais il sera trop tard quand lui arrivera sur place, la tempete sera deja trop immense pour qu’il puisse la calmer seul. Il demandera l’aide de Boromu, mais ce dernier, le seul a pouvoir l’eteindre, ne pourra pas arriver a temps, il sera ralenti par Ogo.</w:t>
       </w:r>
       <w:r>
         <w:t xml:space="preserve"> Esu est immature et infantile, son estime de soi passe par la reconnaissance de Meydra.</w:t>
@@ -595,15 +566,7 @@
         <w:t>Töt :</w:t>
       </w:r>
       <w:r>
-        <w:t xml:space="preserve"> Omü qui enfantera le plus de descendents, pond énormément car il brûle juste ce qu’il faut. Aura tendance </w:t>
-      </w:r>
-      <w:proofErr w:type="gramStart"/>
-      <w:r>
-        <w:t>a</w:t>
-      </w:r>
-      <w:proofErr w:type="gramEnd"/>
-      <w:r>
-        <w:t xml:space="preserve"> se diriger dans les régions qui favoriseront sa capacité d’enfanter. Dès lors qu’il prend conscience de sa propre existance il redoute sa propre disparition.</w:t>
+        <w:t xml:space="preserve"> Omü qui enfantera le plus de descendents, pond énormément car il brûle juste ce qu’il faut. Aura tendance a se diriger dans les régions qui favoriseront sa capacité d’enfanter. Dès lors qu’il prend conscience de sa propre existance il redoute sa propre disparition.</w:t>
       </w:r>
       <w:r>
         <w:t xml:space="preserve"> [De couleur blanche</w:t>
@@ -633,15 +596,7 @@
         <w:t xml:space="preserve"> [Auga]</w:t>
       </w:r>
       <w:r>
-        <w:t xml:space="preserve">. Il est le seul </w:t>
-      </w:r>
-      <w:proofErr w:type="gramStart"/>
-      <w:r>
-        <w:t>a</w:t>
-      </w:r>
-      <w:proofErr w:type="gramEnd"/>
-      <w:r>
-        <w:t xml:space="preserve"> comprendre la fragilité de Meydra et lui demande</w:t>
+        <w:t>. Il est le seul a comprendre la fragilité de Meydra et lui demande</w:t>
       </w:r>
       <w:r>
         <w:t xml:space="preserve">ra toujours plus de pouvoir. Il </w:t>
@@ -713,27 +668,14 @@
       <w:r>
         <w:t xml:space="preserve">se développa </w:t>
       </w:r>
-      <w:proofErr w:type="gramStart"/>
-      <w:r>
-        <w:t>a partir du</w:t>
-      </w:r>
-      <w:proofErr w:type="gramEnd"/>
-      <w:r>
-        <w:t xml:space="preserve"> moment ou les 4 Omus suivirent leur volonté,</w:t>
+      <w:r>
+        <w:t>a partir du moment ou les 4 Omus suivirent leur volonté,</w:t>
       </w:r>
       <w:r>
         <w:t xml:space="preserve"> ce qui déstabilisa l’ordre.</w:t>
       </w:r>
       <w:r>
-        <w:t xml:space="preserve"> </w:t>
-      </w:r>
-      <w:proofErr w:type="gramStart"/>
-      <w:r>
-        <w:t>cette</w:t>
-      </w:r>
-      <w:proofErr w:type="gramEnd"/>
-      <w:r>
-        <w:t xml:space="preserve"> région de l’espace s’embrasa et pris de l’</w:t>
+        <w:t xml:space="preserve"> cette région de l’espace s’embrasa et pris de l’</w:t>
       </w:r>
       <w:r>
         <w:t>ampleur. Certains O</w:t>
@@ -757,15 +699,7 @@
         <w:t xml:space="preserve"> et en essayant de tuer les Omu [Donner un nom a cet evenement] Certains survivront (voir au dessus).</w:t>
       </w:r>
       <w:r>
-        <w:t xml:space="preserve"> Meydra malgré sa propre mise en danger de disparition en voudra terriblement à Cindara pour son geste, et l’être unique se séparera en 2 etres distincts. Finalement Meydra, apres plusieurs soubresaults et un dernier coup de création de génie </w:t>
-      </w:r>
-      <w:proofErr w:type="gramStart"/>
-      <w:r>
-        <w:t>( a</w:t>
-      </w:r>
-      <w:proofErr w:type="gramEnd"/>
-      <w:r>
-        <w:t xml:space="preserve"> trouver) finira par disparaître en faisant part à Cindara de ses intentions quant à cet univers (quelles étaient elles ?</w:t>
+        <w:t xml:space="preserve"> Meydra malgré sa propre mise en danger de disparition en voudra terriblement à Cindara pour son geste, et l’être unique se séparera en 2 etres distincts. Finalement Meydra, apres plusieurs soubresaults et un dernier coup de création de génie ( a trouver) finira par disparaître en faisant part à Cindara de ses intentions quant à cet univers (quelles étaient elles ?</w:t>
       </w:r>
       <w:r>
         <w:t xml:space="preserve"> Peut etre de pour une fois créer quelque chose, un monde, qu’il ne chercherait pas a controler mais qui ferait par lui meme des choses plus merveilleuses que lui, en préparant juste la terre et y laisser pousser les graines</w:t>
@@ -798,15 +732,7 @@
         <w:t xml:space="preserve"> » </w:t>
       </w:r>
       <w:r>
-        <w:t xml:space="preserve">dans lequel il glissera ce qu’il lui reste de Meydra en lui, et ce jeune « ange » finira par lui ressembler un peu, si bien que Cindara aura beaucoup d’affection pour lui et lui dira d’etre le seul dieu de cet univers, qu’il en aura la charge et que lui n’interviendra plus dans cette affaire sauf si ce jeune ange se trouve lui même en danger. Dans ce cas, il serait même prêt </w:t>
-      </w:r>
-      <w:proofErr w:type="gramStart"/>
-      <w:r>
-        <w:t>a</w:t>
-      </w:r>
-      <w:proofErr w:type="gramEnd"/>
-      <w:r>
-        <w:t xml:space="preserve"> détruire l’univers s’il le fallait pour le sauver. Malheuresuement, plus tard, les </w:t>
+        <w:t xml:space="preserve">dans lequel il glissera ce qu’il lui reste de Meydra en lui, et ce jeune « ange » finira par lui ressembler un peu, si bien que Cindara aura beaucoup d’affection pour lui et lui dira d’etre le seul dieu de cet univers, qu’il en aura la charge et que lui n’interviendra plus dans cette affaire sauf si ce jeune ange se trouve lui même en danger. Dans ce cas, il serait même prêt a détruire l’univers s’il le fallait pour le sauver. Malheuresuement, plus tard, les </w:t>
       </w:r>
       <w:r>
         <w:t>ennemis</w:t>
@@ -818,15 +744,7 @@
         <w:t xml:space="preserve"> L’ange sera en danger. Cindara</w:t>
       </w:r>
       <w:r>
-        <w:t xml:space="preserve"> ira le sauver lui même en personne mais l’ange arrivera a le convaincre de ne pas détruire le monde et que lui même n’y descendrait plus. Apres cet épisode Cindara, ayant fait le deuil ne veut plus n’avoir jamais </w:t>
-      </w:r>
-      <w:proofErr w:type="gramStart"/>
-      <w:r>
-        <w:t>a</w:t>
-      </w:r>
-      <w:proofErr w:type="gramEnd"/>
-      <w:r>
-        <w:t xml:space="preserve"> s’occuper de ce monde car il lui a causé trop de peine, et dit a l’ange que désormais il n’interviendra plus jamais sur cet univers à l’avenir</w:t>
+        <w:t xml:space="preserve"> ira le sauver lui même en personne mais l’ange arrivera a le convaincre de ne pas détruire le monde et que lui même n’y descendrait plus. Apres cet épisode Cindara, ayant fait le deuil ne veut plus n’avoir jamais a s’occuper de ce monde car il lui a causé trop de peine, et dit a l’ange que désormais il n’interviendra plus jamais sur cet univers à l’avenir</w:t>
       </w:r>
       <w:r>
         <w:t>. Avant de s’en désinteresser il enfreint une seule fois la volonté de Meydra en détruisant un Omu</w:t>
@@ -841,15 +759,7 @@
         <w:t xml:space="preserve"> [Cindara haït les Omus]</w:t>
       </w:r>
       <w:r>
-        <w:t xml:space="preserve"> et en intervenant directement sur le monde (qui est déjà modelé et accueille les vivants). Cet acte doit jouer un role fondamental dans la suite du récit. Cet Omu doit avoir un role particulier à jouer,  ou qu’il a joué (il doit y avoir une ambiguité sur son role et sa relation avec l’ange a </w:t>
-      </w:r>
-      <w:proofErr w:type="gramStart"/>
-      <w:r>
-        <w:t>trouver</w:t>
-      </w:r>
-      <w:proofErr w:type="gramEnd"/>
-      <w:r>
-        <w:t>).</w:t>
+        <w:t xml:space="preserve"> et en intervenant directement sur le monde (qui est déjà modelé et accueille les vivants). Cet acte doit jouer un role fondamental dans la suite du récit. Cet Omu doit avoir un role particulier à jouer,  ou qu’il a joué (il doit y avoir une ambiguité sur son role et sa relation avec l’ange a trouver).</w:t>
       </w:r>
     </w:p>
     <w:p/>
@@ -961,15 +871,7 @@
     <w:p/>
     <w:p>
       <w:r>
-        <w:t xml:space="preserve">Après l’extinction, il ne reste que les œufs de Töt qui ont survécu, grace </w:t>
-      </w:r>
-      <w:proofErr w:type="gramStart"/>
-      <w:r>
-        <w:t>a</w:t>
-      </w:r>
-      <w:proofErr w:type="gramEnd"/>
-      <w:r>
-        <w:t xml:space="preserve"> leur coquilles impénétrables et completement opaque. L’extinction marque l’arrêt du temps. Ogo s’est réfugié dans un œuf. Le dernier acte de création de Meydra avant sa disparition est de vouloir replonger le monde dans la lumière. Il crée un etre doté d’une immense pioche qui va fracasser les coquilles de certains œufs, ce sera la naissan</w:t>
+        <w:t>Après l’extinction, il ne reste que les œufs de Töt qui ont survécu, grace a leur coquilles impénétrables et completement opaque. L’extinction marque l’arrêt du temps. Ogo s’est réfugié dans un œuf. Le dernier acte de création de Meydra avant sa disparition est de vouloir replonger le monde dans la lumière. Il crée un etre doté d’une immense pioche qui va fracasser les coquilles de certains œufs, ce sera la naissan</w:t>
       </w:r>
       <w:r>
         <w:t>ce des etoiles et de la lumiere (nom proche du createur des etoiles)</w:t>
@@ -990,15 +892,7 @@
         <w:t xml:space="preserve"> dans l’un des œufs et, bien qu’il est le seul à pouvoir l’en faire sortir, ne lui donnera pas sa liberté. Le son de sa pioche résonne dans les vibrations de l’espace et donne le pouls a l’univers, comme un battement de cœur, sur lequel les étoiles vont imposer leur rythme. Il peut éteindre les étoiles, ou les raviver. C’est le dieu des étoiles.</w:t>
       </w:r>
       <w:r>
-        <w:t xml:space="preserve"> Le mouvement des Omu dans les œufs est mort, mais leur éclat, leur feu brule toujours. Certains œufs resteront avec un feu qui couve </w:t>
-      </w:r>
-      <w:proofErr w:type="gramStart"/>
-      <w:r>
-        <w:t>a</w:t>
-      </w:r>
-      <w:proofErr w:type="gramEnd"/>
-      <w:r>
-        <w:t xml:space="preserve"> l’interieur, ce seront les planetes. Un de ces œufs deviendra le monde.</w:t>
+        <w:t xml:space="preserve"> Le mouvement des Omu dans les œufs est mort, mais leur éclat, leur feu brule toujours. Certains œufs resteront avec un feu qui couve a l’interieur, ce seront les planetes. Un de ces œufs deviendra le monde.</w:t>
       </w:r>
       <w:r>
         <w:t xml:space="preserve"> Le tintement de la pioche reguliere retentira dans l’univers sera la premiere horloge, reguliere apportera la lumiere et redonnera le temps a l’univers.</w:t>
@@ -1033,37 +927,13 @@
     <w:p/>
     <w:p>
       <w:r>
-        <w:t xml:space="preserve">Meydra, face </w:t>
-      </w:r>
-      <w:proofErr w:type="gramStart"/>
-      <w:r>
-        <w:t>a</w:t>
-      </w:r>
-      <w:proofErr w:type="gramEnd"/>
-      <w:r>
-        <w:t xml:space="preserve"> la douleur/fascination provoqué par la tempete alimentée par Ogo, refusera que Cindara la souffle ou la touche, et Cindara et Meydra se sépareront. L’univers restera dans l’esprit de Meydra seul, affaibli. Se sentant disparaître, la depression étant énorme (avec Cindara ils ont déjà tant fait et défait, cette fois ci il voulait un univers où ils ne détruiraient rien mais seulement ajouteraient et laisseraient évoluer) </w:t>
+        <w:t xml:space="preserve">Meydra, face a la douleur/fascination provoqué par la tempete alimentée par Ogo, refusera que Cindara la souffle ou la touche, et Cindara et Meydra se sépareront. L’univers restera dans l’esprit de Meydra seul, affaibli. Se sentant disparaître, la depression étant énorme (avec Cindara ils ont déjà tant fait et défait, cette fois ci il voulait un univers où ils ne détruiraient rien mais seulement ajouteraient et laisseraient évoluer) </w:t>
       </w:r>
       <w:r>
         <w:t xml:space="preserve">il se suicidera en disparaissant dans son propre univers sous la forme d’une pluie de météores, qui viendra féconder les œufs des Omus débarassés de leur coquille par Meerildar.  Ces boules de feu ayant absorbés un météor le couveront et de là sortiront les premiers dieux liés à l’univers, qui ne pourront en sortir. En fonction des météors et des types d’œufs differentes personaliés sortiront. Etant tous issus de Meydra (les deuxiemes enfants de Meydra) ils hériteront de sa volonté et en travaillant ensemble seront capable des plus grands exploits. </w:t>
       </w:r>
       <w:r>
-        <w:t xml:space="preserve"> Ogo est toujours caché dans un œuf dont il ne peut sortir sans l’aide de Meerildar, qui est incorruptible. On ordonna </w:t>
-      </w:r>
-      <w:proofErr w:type="gramStart"/>
-      <w:r>
-        <w:t>a</w:t>
-      </w:r>
-      <w:proofErr w:type="gramEnd"/>
-      <w:r>
-        <w:t xml:space="preserve"> cet œuf d’etre mis dans les tenebres aupres de la tempete cristalisé. La tempete a creee une breche dans l’univers et Ogo arrivera a appeler une creature malfaisante/ou a corrompre une creature qui viendra d’en dehors de l’univers pour l’aider a le liberer ou au moins a agir pour ses propres desseins en attendant (c’est notre Melkor quoi… Faudrait arriver </w:t>
-      </w:r>
-      <w:proofErr w:type="gramStart"/>
-      <w:r>
-        <w:t>a</w:t>
-      </w:r>
-      <w:proofErr w:type="gramEnd"/>
-      <w:r>
-        <w:t xml:space="preserve"> trouver son propre flot en dehors de cette figure de vilain petit canard. Mais Ogo se fera détruire par Cindara c’est sur, mais il laissera derriere lui ses alliés qui foutront le sbeule, mais pas forcement le mal, juste autre chose)</w:t>
+        <w:t xml:space="preserve"> Ogo est toujours caché dans un œuf dont il ne peut sortir sans l’aide de Meerildar, qui est incorruptible. On ordonna a cet œuf d’etre mis dans les tenebres aupres de la tempete cristalisé. La tempete a creee une breche dans l’univers et Ogo arrivera a appeler une creature malfaisante/ou a corrompre une creature qui viendra d’en dehors de l’univers pour l’aider a le liberer ou au moins a agir pour ses propres desseins en attendant (c’est notre Melkor quoi… Faudrait arriver a trouver son propre flot en dehors de cette figure de vilain petit canard. Mais Ogo se fera détruire par Cindara c’est sur, mais il laissera derriere lui ses alliés qui foutront le sbeule, mais pas forcement le mal, juste autre chose)</w:t>
       </w:r>
       <w:r>
         <w:t xml:space="preserve"> </w:t>
@@ -1076,15 +946,7 @@
         <w:t>Ogo fera sortir Shuru du trou dans Auga. Shuru est un etre inachevé de Meydra qui avait le loisir d’arpenter ses pensées comme bon lui semblait.</w:t>
       </w:r>
       <w:r>
-        <w:t xml:space="preserve"> Il lui avait demandé de trouver parmi ses pensées les choses les plus intéressantes, d’en faire l’inventaire, et de lui rappeler dans ses rêves des choses </w:t>
-      </w:r>
-      <w:proofErr w:type="gramStart"/>
-      <w:r>
-        <w:t>qu’ils l’inspirerait</w:t>
-      </w:r>
-      <w:proofErr w:type="gramEnd"/>
-      <w:r>
-        <w:t>.</w:t>
+        <w:t xml:space="preserve"> Il lui avait demandé de trouver parmi ses pensées les choses les plus intéressantes, d’en faire l’inventaire, et de lui rappeler dans ses rêves des choses qu’ils l’inspirerait.</w:t>
       </w:r>
       <w:r>
         <w:t xml:space="preserve"> </w:t>
@@ -1151,13 +1013,8 @@
       </w:r>
     </w:p>
     <w:p>
-      <w:proofErr w:type="gramStart"/>
-      <w:r>
-        <w:t>Ou</w:t>
-      </w:r>
-      <w:proofErr w:type="gramEnd"/>
-      <w:r>
-        <w:t xml:space="preserve"> alors Shuru peut plaider la cause de Ogo aupres de Cindara… Non impossible, Cindara le hait par dessus tout.</w:t>
+      <w:r>
+        <w:t>Ou alors Shuru peut plaider la cause de Ogo aupres de Cindara… Non impossible, Cindara le hait par dessus tout.</w:t>
       </w:r>
       <w:r>
         <w:t xml:space="preserve"> La coque est fait d</w:t>
@@ -1169,23 +1026,7 @@
         <w:t xml:space="preserve"> chaos pétrifié, du chaos mort. Ogo ne peut pas la briser, son simple contact l’affaiblit.</w:t>
       </w:r>
       <w:r>
-        <w:t xml:space="preserve"> Ca ne peut passer que par une manipulation de Caracor. Shuru, invisible, commenca </w:t>
-      </w:r>
-      <w:proofErr w:type="gramStart"/>
-      <w:r>
-        <w:t>a</w:t>
-      </w:r>
-      <w:proofErr w:type="gramEnd"/>
-      <w:r>
-        <w:t xml:space="preserve"> détruire les étoiles ce qui rendit Caracor fou de rage et le remplit de tristesse. Caracor ne pouvait le voir, et tout autour de lui, tout ce qu’il avait commencé </w:t>
-      </w:r>
-      <w:proofErr w:type="gramStart"/>
-      <w:r>
-        <w:t>a</w:t>
-      </w:r>
-      <w:proofErr w:type="gramEnd"/>
-      <w:r>
-        <w:t xml:space="preserve"> construire, a faire fleurir, s’éteignait autour de lui, le replongeant dans l’obscurité. Incapable de prévenir cette tragédie, arrivant toujours trop tard Caracor s’immobilisa et écouta le battement de ses étoiles.</w:t>
+        <w:t xml:space="preserve"> Ca ne peut passer que par une manipulation de Caracor. Shuru, invisible, commenca a détruire les étoiles ce qui rendit Caracor fou de rage et le remplit de tristesse. Caracor ne pouvait le voir, et tout autour de lui, tout ce qu’il avait commencé a construire, a faire fleurir, s’éteignait autour de lui, le replongeant dans l’obscurité. Incapable de prévenir cette tragédie, arrivant toujours trop tard Caracor s’immobilisa et écouta le battement de ses étoiles.</w:t>
       </w:r>
       <w:r>
         <w:t xml:space="preserve"> Une grande partie des étoiles était morte pour toujours (un truc tragique)</w:t>
@@ -1206,26 +1047,10 @@
         <w:t>reprit sa tache de plus belle. Vengeance ? Chercher le coupable ? Peut etre lorsque Ogo et Shuru arriverent a attraper Drisst, Caracor surgit et fracasse le météore de son marteau, car Shuru méprisait les étoiles (Ogo s’en cogne).</w:t>
       </w:r>
       <w:r>
-        <w:t xml:space="preserve"> Le météore éclate en 2 grands fragments, un tombe dans la main de Caracor, l’un est saisi par Ogo. Shuru n’arrive </w:t>
-      </w:r>
-      <w:proofErr w:type="gramStart"/>
-      <w:r>
-        <w:t>qu’a</w:t>
-      </w:r>
-      <w:proofErr w:type="gramEnd"/>
-      <w:r>
-        <w:t xml:space="preserve"> se procurer des tous petits éclats. Il essaye de dérober a Caracor son fragment mais Caracor lui assene un coup de marteau</w:t>
-      </w:r>
-      <w:r>
-        <w:t xml:space="preserve"> terrible. Caracor n’a pas les mots, il voue </w:t>
-      </w:r>
-      <w:proofErr w:type="gramStart"/>
-      <w:r>
-        <w:t>une</w:t>
-      </w:r>
-      <w:proofErr w:type="gramEnd"/>
-      <w:r>
-        <w:t xml:space="preserve"> dévouement le plus absolu à l’unique chose qui compte pour lui, les étoiles.  Quand il frappe avec son marteau, il y met toute son ame. Car son marteau redonne la vie a</w:t>
+        <w:t xml:space="preserve"> Le météore éclate en 2 grands fragments, un tombe dans la main de Caracor, l’un est saisi par Ogo. Shuru n’arrive qu’a se procurer des tous petits éclats. Il essaye de dérober a Caracor son fragment mais Caracor lui assene un coup de marteau</w:t>
+      </w:r>
+      <w:r>
+        <w:t xml:space="preserve"> terrible. Caracor n’a pas les mots, il voue une dévouement le plus absolu à l’unique chose qui compte pour lui, les étoiles.  Quand il frappe avec son marteau, il y met toute son ame. Car son marteau redonne la vie a</w:t>
       </w:r>
       <w:r>
         <w:t xml:space="preserve">ux étoiles. Chaque coup résonne avec toute l’importance de celui qui fait bien les choses. </w:t>
@@ -1284,15 +1109,7 @@
     <w:p/>
     <w:p>
       <w:r>
-        <w:t xml:space="preserve">Ogo et Shuru se metterent d’accord pour récupérer le météore mais il allait trop vite, et ses trajectoires étaient improbables. </w:t>
-      </w:r>
-      <w:proofErr w:type="gramStart"/>
-      <w:r>
-        <w:t>impossible</w:t>
-      </w:r>
-      <w:proofErr w:type="gramEnd"/>
-      <w:r>
-        <w:t xml:space="preserve"> a attraper. Ils essayent longtemps en vain. Ogo du passer une éternité a apprendre a se déplacer comme lui, a se déplacer de manière libre et inspirée. Il y mit toute son énergie, toutes ses forces, toute sa volonté. Alors seulement il fut capable de rattraper le météore en indiquant a Shuru où il irait, où lui désire aller. De cette danse Ogo apprendra beaucoup de chose sur l’inspiration (lire peut etre un truc sur la danse, le corps et la volonté). Je veux pas que ce soit une epreuve de vitesse mais plutot d’inspiration. Le météore va trop vite donc il faut savoir où il va, comment il va. Et il n’apparaît que lorsqu’il scintille à la lueur des étoiles, sinon il est completement invisible et indétectable.</w:t>
+        <w:t>Ogo et Shuru se metterent d’accord pour récupérer le météore mais il allait trop vite, et ses trajectoires étaient improbables. impossible a attraper. Ils essayent longtemps en vain. Ogo du passer une éternité a apprendre a se déplacer comme lui, a se déplacer de manière libre et inspirée. Il y mit toute son énergie, toutes ses forces, toute sa volonté. Alors seulement il fut capable de rattraper le météore en indiquant a Shuru où il irait, où lui désire aller. De cette danse Ogo apprendra beaucoup de chose sur l’inspiration (lire peut etre un truc sur la danse, le corps et la volonté). Je veux pas que ce soit une epreuve de vitesse mais plutot d’inspiration. Le météore va trop vite donc il faut savoir où il va, comment il va. Et il n’apparaît que lorsqu’il scintille à la lueur des étoiles, sinon il est completement invisible et indétectable.</w:t>
       </w:r>
     </w:p>
     <w:p/>
@@ -1305,15 +1122,7 @@
         <w:t xml:space="preserve"> Shuru pourra éventuellement revenir comme un observateur, lui qui a parcouru l’infinité des imaginaires devra désormais se contenter d’une seule histoire, d’u</w:t>
       </w:r>
       <w:r>
-        <w:t xml:space="preserve">ne petite histoire, la derniere, de trouver la jouissance dans l’observation d’un réel, qui pour lui sera la dernière piece qu’il verra jouer. Il cherchera désespérement </w:t>
-      </w:r>
-      <w:proofErr w:type="gramStart"/>
-      <w:r>
-        <w:t>a</w:t>
-      </w:r>
-      <w:proofErr w:type="gramEnd"/>
-      <w:r>
-        <w:t xml:space="preserve"> comprendre pourquoi Meydra tenait a cet univers plutot qu’aux autres ? La réponse est peut etre dans Ogo lui meme.</w:t>
+        <w:t>ne petite histoire, la derniere, de trouver la jouissance dans l’observation d’un réel, qui pour lui sera la dernière piece qu’il verra jouer. Il cherchera désespérement a comprendre pourquoi Meydra tenait a cet univers plutot qu’aux autres ? La réponse est peut etre dans Ogo lui meme.</w:t>
       </w:r>
     </w:p>
     <w:p/>
@@ -1334,29 +1143,13 @@
     <w:p/>
     <w:p>
       <w:r>
-        <w:t xml:space="preserve">Trouver comment Shuru peut éteindre les étoiles, sachant qu’il n’a pas de prise sur le chaos originel qui est l’œuvre de Cindara </w:t>
-      </w:r>
-      <w:proofErr w:type="gramStart"/>
-      <w:r>
-        <w:t>a</w:t>
-      </w:r>
-      <w:proofErr w:type="gramEnd"/>
-      <w:r>
-        <w:t xml:space="preserve"> la base, qu’il a seulement des dons donnés par Meydra pour arpenter ses pensées. Reflechir… </w:t>
-      </w:r>
-    </w:p>
-    <w:p/>
-    <w:p>
-      <w:r>
-        <w:t xml:space="preserve">Ogo laissera des « fils » qui siegeront avec les fils de meydra qui aura fécondé une étoile pour former les dieux qui batiront le monde. Ogo fera des interventions musclées pour imposer ses idées. C’est lui qui créeera la vie la ou l’assemblée se contente de créer des jardins, et des structures belles et inertes (scupler les montagnes etc, les mers </w:t>
-      </w:r>
-      <w:proofErr w:type="gramStart"/>
-      <w:r>
-        <w:t>etc…)</w:t>
-      </w:r>
-      <w:proofErr w:type="gramEnd"/>
-      <w:r>
-        <w:t xml:space="preserve"> Finalement le génié créatif de Mey amputé de Ogo est affaibli comme si Ogo était une part fondamentale de Mey, comme un esprit à l’interieur de Mey lui meme qui s’est évadé. Finalement, Ogo connaissant le serment de Cindara fera des actes hautement condamnables et Cindara finira par le tuer, brisant le serment et quittant l’univers pour toujours.</w:t>
+        <w:t xml:space="preserve">Trouver comment Shuru peut éteindre les étoiles, sachant qu’il n’a pas de prise sur le chaos originel qui est l’œuvre de Cindara a la base, qu’il a seulement des dons donnés par Meydra pour arpenter ses pensées. Reflechir… </w:t>
+      </w:r>
+    </w:p>
+    <w:p/>
+    <w:p>
+      <w:r>
+        <w:t>Ogo laissera des « fils » qui siegeront avec les fils de meydra qui aura fécondé une étoile pour former les dieux qui batiront le monde. Ogo fera des interventions musclées pour imposer ses idées. C’est lui qui créeera la vie la ou l’assemblée se contente de créer des jardins, et des structures belles et inertes (scupler les montagnes etc, les mers etc…) Finalement le génié créatif de Mey amputé de Ogo est affaibli comme si Ogo était une part fondamentale de Mey, comme un esprit à l’interieur de Mey lui meme qui s’est évadé. Finalement, Ogo connaissant le serment de Cindara fera des actes hautement condamnables et Cindara finira par le tuer, brisant le serment et quittant l’univers pour toujours.</w:t>
       </w:r>
     </w:p>
     <w:p/>
@@ -1368,48 +1161,16 @@
         <w:t>ors appréciée (mais jamais Ogo), elle consistera d’abord en une beauté en mouvement, dynamique.</w:t>
       </w:r>
       <w:r>
-        <w:t xml:space="preserve"> Les dieux se contenteront de créer des créatures fantastiques, </w:t>
-      </w:r>
-      <w:proofErr w:type="gramStart"/>
-      <w:r>
-        <w:t>a</w:t>
-      </w:r>
-      <w:proofErr w:type="gramEnd"/>
-      <w:r>
-        <w:t xml:space="preserve"> leur image parfois, représentant des concepts, gardant des terres. Elles seront immortelles, le concept de mort étant jugé peu élégant, décadant, de mauvais gout, mal vu.</w:t>
+        <w:t xml:space="preserve"> Les dieux se contenteront de créer des créatures fantastiques, a leur image parfois, représentant des concepts, gardant des terres. Elles seront immortelles, le concept de mort étant jugé peu élégant, décadant, de mauvais gout, mal vu.</w:t>
       </w:r>
       <w:r>
         <w:t xml:space="preserve"> </w:t>
       </w:r>
       <w:r>
-        <w:t xml:space="preserve"> Ogo créera les mortels, les hommes, premiere forme de vie </w:t>
-      </w:r>
-      <w:proofErr w:type="gramStart"/>
-      <w:r>
-        <w:t>a</w:t>
-      </w:r>
-      <w:proofErr w:type="gramEnd"/>
-      <w:r>
-        <w:t xml:space="preserve"> disparaître. </w:t>
-      </w:r>
-      <w:proofErr w:type="gramStart"/>
-      <w:r>
-        <w:t>qui</w:t>
-      </w:r>
-      <w:proofErr w:type="gramEnd"/>
-      <w:r>
-        <w:t xml:space="preserve"> vivaient dans les cavernes, sous terre, incapables de sortir défier les créatures immortelles qui souvent leur bare la route (pas toutes). Mais Ogo avant de disparaître leur donnera le feu, et a partir de la ils iront conquérir le monde.</w:t>
-      </w:r>
-      <w:r>
-        <w:t xml:space="preserve"> La mortalité se répandra </w:t>
-      </w:r>
-      <w:proofErr w:type="gramStart"/>
-      <w:r>
-        <w:t>a</w:t>
-      </w:r>
-      <w:proofErr w:type="gramEnd"/>
-      <w:r>
-        <w:t xml:space="preserve"> toutes les especes vivantes (qu’est ce que la vie ?) Je veux considérer tout comme vivant, les montagnes, les pierres, les joyaux. Certain</w:t>
+        <w:t xml:space="preserve"> Ogo créera les mortels, les hommes, premiere forme de vie a disparaître. qui vivaient dans les cavernes, sous terre, incapables de sortir défier les créatures immortelles qui souvent leur bare la route (pas toutes). Mais Ogo avant de disparaître leur donnera le feu, et a partir de la ils iront conquérir le monde.</w:t>
+      </w:r>
+      <w:r>
+        <w:t xml:space="preserve"> La mortalité se répandra a toutes les especes vivantes (qu’est ce que la vie ?) Je veux considérer tout comme vivant, les montagnes, les pierres, les joyaux. Certain</w:t>
       </w:r>
       <w:r>
         <w:t>e</w:t>
@@ -1424,15 +1185,7 @@
         <w:t xml:space="preserve"> ont juste des durées de vie tellement grandes qu’a l’échelle de notre existence (</w:t>
       </w:r>
       <w:r>
-        <w:t xml:space="preserve">par ex si on est un homme) elles nous paraissent inertes, inanimées (comme un cristal ou une pierre précieuse). Début sur la vie. A partir de ce moment, la selection s’imposera naturellement, c’est </w:t>
-      </w:r>
-      <w:proofErr w:type="gramStart"/>
-      <w:r>
-        <w:t>a</w:t>
-      </w:r>
-      <w:proofErr w:type="gramEnd"/>
-      <w:r>
-        <w:t xml:space="preserve"> dire, que les dieux cesseront d’intervenir.</w:t>
+        <w:t>par ex si on est un homme) elles nous paraissent inertes, inanimées (comme un cristal ou une pierre précieuse). Début sur la vie. A partir de ce moment, la selection s’imposera naturellement, c’est a dire, que les dieux cesseront d’intervenir.</w:t>
       </w:r>
     </w:p>
     <w:p/>
@@ -1455,15 +1208,7 @@
         <w:t>Quand la lune sera créee, un dieu barde ira s’y établir. Et voulant son intimité, demandera a ce que l’une de ses face soit cachée pour toujours a la terre, afin de jouir de l’obscurité pour composer ses musiques et trouver le repos. A chaque nouvelle lune il l’arpente toute entière et viens jouer une musique qui apaise les mers.</w:t>
       </w:r>
       <w:r>
-        <w:t xml:space="preserve"> En fait ce dieu sera </w:t>
-      </w:r>
-      <w:proofErr w:type="gramStart"/>
-      <w:r>
-        <w:t>a</w:t>
-      </w:r>
-      <w:proofErr w:type="gramEnd"/>
-      <w:r>
-        <w:t xml:space="preserve"> l’origine le dieu des mers, des océans. Apres une certaine tragedie il ira se réfugier sur la lune, et lorsqu’il jouera sa musique la mer répondra toujours à son appel (les marées). Il laissera un de ses héraults administrer les eaux, et ne reviendra que rarement sur terre.</w:t>
+        <w:t xml:space="preserve"> En fait ce dieu sera a l’origine le dieu des mers, des océans. Apres une certaine tragedie il ira se réfugier sur la lune, et lorsqu’il jouera sa musique la mer répondra toujours à son appel (les marées). Il laissera un de ses héraults administrer les eaux, et ne reviendra que rarement sur terre.</w:t>
       </w:r>
       <w:r>
         <w:t xml:space="preserve"> Pleine lune sa musique est festive, forte, entrainante. Nouvelle lune elle est mélancolique, et les flots s’apaisent.</w:t>
@@ -1572,15 +1317,7 @@
         <w:t xml:space="preserve"> </w:t>
       </w:r>
       <w:r>
-        <w:t xml:space="preserve">Certains y chercheront un autre possible (l’espoir, recherche d’un etre </w:t>
-      </w:r>
-      <w:proofErr w:type="gramStart"/>
-      <w:r>
-        <w:t>aimé…)</w:t>
-      </w:r>
-      <w:proofErr w:type="gramEnd"/>
-      <w:r>
-        <w:t>, d’autres sy’ perdront pour toujours (errance, déception)</w:t>
+        <w:t>Certains y chercheront un autre possible (l’espoir, recherche d’un etre aimé…), d’autres sy’ perdront pour toujours (errance, déception)</w:t>
       </w:r>
     </w:p>
     <w:p/>
@@ -1600,950 +1337,761 @@
     <w:p/>
     <w:p>
       <w:r>
-        <w:t xml:space="preserve">Cindara créeera un être qui viendra administrer le réel en y écrivant des lois du réel (les lois physiques) pour limiter le pouvoir d’action de certains dieux apres des évènements tragiques, circonscrire aussi les pouvoirs du rêve. Le réel est pour lui un jardin </w:t>
-      </w:r>
-      <w:proofErr w:type="gramStart"/>
-      <w:r>
-        <w:t>a</w:t>
-      </w:r>
-      <w:proofErr w:type="gramEnd"/>
-      <w:r>
-        <w:t xml:space="preserve"> cultiver en l’honneur de Meydra, une sculpture</w:t>
-      </w:r>
-      <w:r>
-        <w:t xml:space="preserve">.  Il subsistera cependant une faille dans les lois du réel (une page arrachée ou détruite) qui permettra </w:t>
-      </w:r>
-      <w:proofErr w:type="gramStart"/>
-      <w:r>
-        <w:t>a</w:t>
-      </w:r>
-      <w:proofErr w:type="gramEnd"/>
-      <w:r>
-        <w:t xml:space="preserve"> l’imaginaire, au fantastique de s’inviter. L</w:t>
+        <w:t>Cindara créeera un être qui viendra administrer le réel en y écrivant des lois du réel (les lois physiques) pour limiter le pouvoir d’action de certains dieux apres des évènements tragiques, circonscrire aussi les pouvoirs du rêve. Le réel est pour lui un jardin a cultiver en l’honneur de Meydra, une sculpture</w:t>
+      </w:r>
+      <w:r>
+        <w:t>.  Il subsistera cependant une faille dans les lois du réel (une page arrachée ou détruite) qui permettra a l’imaginaire, au fantastique de s’inviter. Le grand projet de normalisation du réel de Cindara échouera.</w:t>
+      </w:r>
+    </w:p>
+    <w:p/>
+    <w:p>
+      <w:r>
+        <w:t>Cindara tuera Ogo et ayant brisé son serment il désertera cet univers le laissant à lui meme.</w:t>
+      </w:r>
+    </w:p>
+    <w:p/>
+    <w:p>
+      <w:r>
+        <w:t xml:space="preserve">Les dimensions du rêve sont des dimensions aussi réelles que le réel. Bien redéfinir les catégories et dessiner une hierarchie et les liens entre les espaces. Il y a le royaume des rêves (le haut reve), qui est rebati a partir de l’imagination de Meydra par Shuru. Ce sera le premier royaume. Les hommes y reveront au départ. Puis il y aura une émancipation (ce n’est pas leur imaginaire, une bataille pour leur propre imaginaire), une autre dimension des reves. Le royaume des reves deviendra plus difficile d’acces et marginalisé. Il  y aura aussi des groupes qui creeront un espace des reves noirs, où ils nourriront des desseins plus obscurs. </w:t>
+      </w:r>
+    </w:p>
+    <w:p/>
+    <w:p/>
+    <w:p>
+      <w:r>
+        <w:t>De Drisst Ogo recuperera la capacité de créer, Caracor en la jetan</w:t>
+      </w:r>
+      <w:r>
+        <w:t>t</w:t>
+      </w:r>
+      <w:r>
+        <w:t xml:space="preserve"> dans une étoile fera naitre des dieux qui ont la capacité de créer, Shuru utilisera le fragment</w:t>
+      </w:r>
+      <w:r>
+        <w:t xml:space="preserve"> pour créer le royaume des reves. Est ce que Meydra revait l’univers a la base ?</w:t>
+      </w:r>
+    </w:p>
+    <w:p>
+      <w:r>
+        <w:t>Le reel sera administré par des lois avec des failles a travers lesquelles les espaces du reve pourront deverser leurs images. Inventer un mécanisme de projection qui permettra de passer du domaine du reve au réel.</w:t>
+      </w:r>
+    </w:p>
+    <w:p/>
+    <w:p>
+      <w:r>
+        <w:t>Shuru et la quete des origines : certains s’aventureront en quete de la question des origines. Shuru le seul indice laissé qu’il aura est que Cindara est arrivé apres un traumatisme, un autre être devin inconnu derriere ? Parcourir le royaume des reves permet aussi cela. Permet également d’aller voir (en accédant au rêve de Meydra d’avoir des visions de ce que devrait devenir le monde, ce qu’il adviendra, prophéties)</w:t>
+      </w:r>
+    </w:p>
+    <w:p/>
+    <w:p>
+      <w:r>
+        <w:t>Hierarchie :</w:t>
+      </w:r>
+    </w:p>
+    <w:p/>
+    <w:p>
+      <w:r>
+        <w:t>Reve (Meydra)</w:t>
+      </w:r>
+      <w:r>
+        <w:t xml:space="preserve"> [Le reve est un imaginaire plus puissant que l’imaginaire eveillé</w:t>
+      </w:r>
+      <w:r>
+        <w:t>, des visions fortes, parfois dangereuses mais qui vont loin. Seul Meydra pouvait rever de maniere consciente</w:t>
+      </w:r>
+      <w:r>
+        <w:t>. Contient des visions d’avenir de l’univers.</w:t>
+      </w:r>
+      <w:r>
+        <w:t>]</w:t>
+      </w:r>
+    </w:p>
+    <w:p>
+      <w:r>
+        <w:t>Imaginaire (Meydra)</w:t>
+      </w:r>
+      <w:r>
+        <w:t xml:space="preserve"> [ Le niveau en dessous de conscince de Meydra]</w:t>
+      </w:r>
+    </w:p>
+    <w:p/>
+    <w:p>
+      <w:r>
+        <w:t>-</w:t>
+      </w:r>
+    </w:p>
+    <w:p/>
+    <w:p>
+      <w:r>
+        <w:t>Reve (Royaume des reves de Shuru)</w:t>
+      </w:r>
+    </w:p>
+    <w:p>
+      <w:r>
+        <w:t>Reve noirs</w:t>
+      </w:r>
+    </w:p>
+    <w:p>
+      <w:r>
+        <w:t>Reves (Reve individuel, acces a l’imaginaire propre)</w:t>
+      </w:r>
+      <w:r>
+        <w:t xml:space="preserve"> [Seul dans le reve on peut faire des images que l’on peut invoquer dans le réel. Sinon cela s’appelle le reve lucide et tres peu de personnes peuvent imaginer des choses qui s’incarnent dans le réel aussi facilement et consciemment]</w:t>
+      </w:r>
+    </w:p>
+    <w:p>
+      <w:r>
+        <w:t>Imaginaire</w:t>
+      </w:r>
+      <w:r>
+        <w:t xml:space="preserve"> (faculté classique, permet l’expression artistique mais également de se rapprocher du scientisme)</w:t>
+      </w:r>
+    </w:p>
+    <w:p/>
+    <w:p>
+      <w:r>
+        <w:t>-</w:t>
+      </w:r>
+    </w:p>
+    <w:p/>
+    <w:p>
+      <w:r>
+        <w:t>Réel (imaginaire figé de Meydra)</w:t>
+      </w:r>
+    </w:p>
+    <w:p/>
+    <w:p/>
+    <w:p>
+      <w:r>
+        <w:t>Résumons : l’univers est né de l’imagination de Meydra. Il a eu une idée sur cet univers en reve, et l’a fait vivre dans son imaginaire.</w:t>
+      </w:r>
+      <w:r>
+        <w:t xml:space="preserve"> A sa disparition son imaginaire a été figé, </w:t>
+      </w:r>
+      <w:r>
+        <w:t>le réel est apparu. Il est a présent peuplé d’images fixes. Créer dans le réel revi</w:t>
+      </w:r>
+      <w:r>
+        <w:t>ent a faire revenir l’imagination</w:t>
+      </w:r>
+      <w:r>
+        <w:t xml:space="preserve"> (sous la présence de Drisst, un joyau </w:t>
+      </w:r>
+      <w:r>
+        <w:t>d’imagination</w:t>
+      </w:r>
+      <w:r>
+        <w:t xml:space="preserve"> sans volonté et sans dessein, libre d’etre pour ce qu’il est)</w:t>
+      </w:r>
+      <w:r>
+        <w:t xml:space="preserve"> par Ogo (qui absorbe un fragment), Caracor qui le donne dans une étoile (issue du chaos, de l’imaginaire de Meydra, fecondation entre une image ancienne et l’imagination-&gt; creation de dieux imaginants) et Shuru qui s’en servira pour rebatir l’imaginaire de Meydra accessible en reve seulement pour les mortels. </w:t>
+      </w:r>
+      <w:r>
+        <w:t xml:space="preserve"> Les mortels seront les premiers etres a faconner le réel, il creeront du reel a partir du reel et de </w:t>
+      </w:r>
+      <w:r>
+        <w:rPr>
+          <w:b/>
+        </w:rPr>
+        <w:t>l’imaginaire a partir du reel</w:t>
+      </w:r>
+      <w:r>
+        <w:t xml:space="preserve">. </w:t>
+      </w:r>
+      <w:r>
+        <w:t>Dans l’imaginaire, le Royaume des reves, il glissera également ses souvenirs des reves de Meydra). Ogo peut a présent peupler le réel a partir d’images qui lui sont propres grace au pouvoir de Meydra (car le réel n’est qu’un imaginaire figé de Meydra).</w:t>
+      </w:r>
+    </w:p>
+    <w:p/>
+    <w:p/>
+    <w:p>
+      <w:r>
+        <w:t>Des humains pourront etre reveur, non reveur, reveur noir, reveur lucide. Leur apportant des bonus, des inspirations, des prophéties, des conseils etc… Voir, dans les cas extremes, des pouvoirs d’invocation. Leur imaginaire</w:t>
+      </w:r>
+      <w:r>
+        <w:t xml:space="preserve"> standard</w:t>
+      </w:r>
+      <w:r>
+        <w:t xml:space="preserve"> par contre sera limité aux facultés classiques (non magiques). Seul le reve peut faire communiquer les images et le reel.</w:t>
+      </w:r>
+      <w:r>
+        <w:t xml:space="preserve"> On appelera les humains les rêveurs, où les dieux </w:t>
+      </w:r>
+      <w:r>
+        <w:t>seront davantage les imaginants (car les dieux peuvent créer a partir de leur imagination, ils ne peuvent pas rêver)</w:t>
+      </w:r>
+      <w:r>
+        <w:t xml:space="preserve"> Rêver </w:t>
+      </w:r>
+      <w:r>
+        <w:t>est un attribut propre a l’unique</w:t>
+      </w:r>
+      <w:r>
+        <w:t xml:space="preserve"> que seuls les hommes heriteront. Bien redessiner les contours de tout ca.</w:t>
+      </w:r>
+    </w:p>
+    <w:p/>
+    <w:p>
+      <w:r>
+        <w:t>Il y aura des etres imaginants, des imaginaristes, des imaginants noirs etc…</w:t>
+      </w:r>
+    </w:p>
+    <w:p/>
+    <w:p>
+      <w:r>
+        <w:t>Bon va falloir bien redefinir tout ca.</w:t>
+      </w:r>
+    </w:p>
+    <w:p/>
+    <w:p>
+      <w:r>
+        <w:t>Ensuite les hommes se scinderont en differents courants. Certains delaisseront les reves, préferant se rapproches des lois du réel (scientisme), les reveurs seront considérés comme des magiciens, des sorciers et perspecutés, marginalisés après une longue periode de reve</w:t>
+      </w:r>
+      <w:r>
+        <w:t xml:space="preserve"> (heresie, inquisition)</w:t>
+      </w:r>
+      <w:r>
+        <w:t>. Il restera des groupes de reveur, et d’autres qui iront encore plus loin jusqu’au reve de Meydra. Il y aura des buts différents.</w:t>
+      </w:r>
+      <w:r>
+        <w:t xml:space="preserve"> Rever aura aussi sa fonction classique, d’inspirer, de se reposer, d’avoir des visions etc…</w:t>
+      </w:r>
+    </w:p>
+    <w:p/>
+    <w:p>
+      <w:r>
+        <w:t>Ou alors plus simple, a voir, mais Shuru fait de l’imaginaire de Meydra le Royaume des reves. C’est pareil en fait.</w:t>
+      </w:r>
+      <w:r>
+        <w:t xml:space="preserve"> </w:t>
+      </w:r>
+    </w:p>
+    <w:p/>
+    <w:p>
+      <w:r>
+        <w:t>J’aimerais bien par exemple. Des loups sévissent dans la foret. Si plusieurs personnes se mettent a parler d’une bete dangereuse, alors un loup en prendra l’apparance (l’imaginaire déforme le réel).</w:t>
+      </w:r>
+      <w:r>
+        <w:t xml:space="preserve"> Comment un effet comme cela pourrait se reproduire dans le systeme ci dessus ? La plupart des hommes revent de maniere benine, certains possedent le don de voir s’incarner des images de leur reve, en beauté ou en cauchemar.</w:t>
+      </w:r>
+    </w:p>
+    <w:p/>
+    <w:p>
+      <w:r>
+        <w:t>L’espace du reve sera un lieu aussi important que le réel.</w:t>
+      </w:r>
+    </w:p>
+    <w:p>
+      <w:r>
+        <w:t>Shuru, quand il deviendra le dieu du Royaume des reves se fera appeler Onodine.</w:t>
+      </w:r>
+    </w:p>
+    <w:p>
+      <w:r>
+        <w:t>Quand le joueur commencera le monde, les portes vers ses espace seront oubliées,</w:t>
+      </w:r>
+      <w:r>
+        <w:t xml:space="preserve"> perdues,</w:t>
+      </w:r>
+      <w:r>
+        <w:t xml:space="preserve"> rares et recherchées.</w:t>
+      </w:r>
+    </w:p>
+    <w:p/>
+    <w:p>
+      <w:r>
+        <w:t>Reve, songe, vision, revelation</w:t>
+      </w:r>
+      <w:r>
+        <w:t xml:space="preserve"> (</w:t>
+      </w:r>
+      <w:r>
+        <w:rPr>
+          <w:b/>
+        </w:rPr>
+        <w:t>Oniromancie</w:t>
+      </w:r>
+      <w:r>
+        <w:rPr>
+          <w:b/>
+        </w:rPr>
+        <w:t>, Mécanique onirique</w:t>
+      </w:r>
+      <w:r>
+        <w:t>)</w:t>
+      </w:r>
+    </w:p>
+    <w:p/>
+    <w:p>
+      <w:r>
+        <w:t xml:space="preserve">Revelation : acte par lequel Dieu parte à l’homme, lui manifeste son etre caché, se montre à lui, témoigne de lui meme, se fait reconnaître. Moyens de revelation : générale (moyens naturels, « du réel » ici), spéciale ( a des moments spéciaux et a des personnes spéciales) </w:t>
+      </w:r>
+      <w:r>
+        <w:t>. Elle peut etre personelle, ou normative (la meme valeur pour tous, par exemple dans un texte sacré).</w:t>
+      </w:r>
+      <w:r>
+        <w:t xml:space="preserve"> La prophétie est un art de réception de l’émanation de Dieu, elle s’acquiert mais peut etre troublée par la tristesse, la colere et la fatigue.</w:t>
+      </w:r>
+    </w:p>
+    <w:p/>
+    <w:p>
+      <w:r>
+        <w:t>Un</w:t>
+      </w:r>
+      <w:r>
+        <w:t xml:space="preserve"> culte pourrait utiliser l’espace du reve comme « un texte sacré », une tradition non pas orale ou écrite mais en rêve (inventer des mots autour du reve s’il faut)</w:t>
+      </w:r>
+    </w:p>
+    <w:p/>
+    <w:p>
+      <w:r>
+        <w:t>Vision: ce que Dieu montre de maniere surnaturelle à l’esprit et aux yeux du corps. La vision est généralement, mais pas toujours, accompagnée d’une exaltation, extase (vision vaine et vision des prophetes). La vision peut s’adresser aux sens par l’intermédiaire d’un objet exterieur. Elle peut se présenter uniquement à l’imagination sans le concours des sens, ou a l’intelligence</w:t>
+      </w:r>
+    </w:p>
+    <w:p/>
+    <w:p>
+      <w:r>
+        <w:t>Songe/rêve : idées qui se présentent durant le sommeil. Dans le reve on produit des souvenirs nommés reves. Le reve au cours de l’histoire a été un moyen de s’affranchir du réel (temps et espace ordinaire) pour acceder au surnaturel, aux ancetres, au divin, ou comme moyen de guerision, de connaissance ou de révélation.</w:t>
+      </w:r>
+      <w:r>
+        <w:t xml:space="preserve"> Rever s’écrivait </w:t>
+      </w:r>
+      <w:r>
+        <w:rPr>
+          <w:i/>
+        </w:rPr>
+        <w:t>Resver/Reever</w:t>
+      </w:r>
+      <w:r>
+        <w:t xml:space="preserve"> (Devser : perdre le sens, péjoratif avant « radoter,divaguer ») ou </w:t>
+      </w:r>
+      <w:r>
+        <w:rPr>
+          <w:i/>
+        </w:rPr>
+        <w:t>Esvo</w:t>
+      </w:r>
+      <w:r>
+        <w:t xml:space="preserve"> en galla (vagabond) ou latin </w:t>
+      </w:r>
+      <w:r>
+        <w:rPr>
+          <w:i/>
+        </w:rPr>
+        <w:t>E</w:t>
+      </w:r>
+      <w:r>
+        <w:rPr>
+          <w:i/>
+        </w:rPr>
+        <w:t>xvagus</w:t>
+      </w:r>
+      <w:r>
+        <w:rPr>
+          <w:i/>
+        </w:rPr>
+        <w:t xml:space="preserve">. </w:t>
+      </w:r>
+      <w:r>
+        <w:t>Vagus qui a donné vague, divaguer. Jusqu’au XVIIe siecel « rever » a le sens de radoter, déraissonner, il perd son sens péjoratif et entre en concurrence avec songer qu’il remplace au XIXe siecle. Avant le XIXe, rever avait pour sens de délirer/poetique.</w:t>
+      </w:r>
+    </w:p>
+    <w:p/>
+    <w:p>
+      <w:r>
+        <w:t>Egypte anciennce : un reve pouvait réveler l’avenir et avaient recours a des « clés des songes ». Il fallait un art d’interprétation car ce n’était pas directement compréhensible.</w:t>
+      </w:r>
+      <w:r>
+        <w:t xml:space="preserve"> </w:t>
+      </w:r>
+    </w:p>
+    <w:p/>
+    <w:p>
+      <w:r>
+        <w:t>Grece antique : reves sont des moments de communication avec le ciel et les dieux (nefastes ou bénéfiques)</w:t>
+      </w:r>
+      <w:r>
+        <w:t>. Les songes ont leur propre divinité (y’en a plusieurs)</w:t>
+      </w:r>
+      <w:r>
+        <w:t>.  Pour Socrate, le reve se definit comme un lieu ou les désirs honteurx, réprimés le jour se réalisent. Deux types de reve pour Hippocrate : le reve divin ( a interpreter / communication avec lees dieux) et le reve corporel (releve du medecin). Pour lui le corps est la demeure de l’ame : a l’éveil l’ame est entiere au service du corps, en sommeil l’ame reste active et libre et regne sur le corps. Ainsi le reve et son contenu revelent l’état du corps, indique l’état de santé</w:t>
+      </w:r>
+    </w:p>
+    <w:p/>
+    <w:p>
+      <w:r>
+        <w:t>« Plus on avance, plus on erre »</w:t>
+      </w:r>
+    </w:p>
+    <w:p/>
+    <w:p/>
+    <w:p>
+      <w:r>
+        <w:t>Incubation « être couché dans un temple », consistait a s’endormir pres d’un lieu sacré (grotte, sanctuaire,tombe…) Lieu ou le reve sert a communiquer avec le ciel. Couché dans un temple du dieu de la médecine on venait y chercher la guérison. Au moyen age, les pélerins malades allaient dormir pres des tombeaux des saints.</w:t>
+      </w:r>
+    </w:p>
+    <w:p/>
+    <w:p/>
+    <w:p>
+      <w:r>
+        <w:t>Sociétés chamaniques :</w:t>
+      </w:r>
+    </w:p>
+    <w:p/>
+    <w:p>
+      <w:r>
+        <w:t>Sibérie : l’homme porterait un double qui peu abandonner le corus un temps et aller à l’aventure, en particulier durant le sommeil. Au cours de ce voyage l’ame peut etre exposée a des dangers, le dormeur est réveillé subitement alors que son ame est au loin, son ame peut etre capturée par des esprits mauvais, ou arrachée à l’état de veille par des démons ou des sorcies. On dessine alors sur les berceaux des signes pour que l’ame ne s’aventure pas trop loin du corps. Si l’ame de l’enfant est prise par les esprit le nouveau né meurt sans l’intervention d’un chaman. D’autres états proches peuvent provoquer le départ de l’ame : ivresse, la maladie, une peur violente ou la folie. Dans certaines sociétés chamanique  les reves apportent de la chance par ex au chasseur . Reve comme voyage et visite des morts.</w:t>
+      </w:r>
+    </w:p>
+    <w:p/>
+    <w:p>
+      <w:r>
+        <w:t>Reve comme lieu de connaissance. Apprendre le chant par le reve. Ils revent leur propre mythe dont ils font l’apprentissage durant l’éveil. Rever le mythe confere une efficacité surnaturelle à la récitation du mythe. Le chant est alors un équivalent revé, condensé du mythe.</w:t>
+      </w:r>
+    </w:p>
+    <w:p/>
+    <w:p>
+      <w:r>
+        <w:t>Société musulmane : trois sortes de reve : le reve veridique, le reve representant le désir perso et le reve provenant du diable.</w:t>
+      </w:r>
+    </w:p>
+    <w:p/>
+    <w:p>
+      <w:r>
+        <w:t xml:space="preserve">Europe : Alcher de Clairveaux présente une typologie des reves : </w:t>
+      </w:r>
+      <w:r>
+        <w:rPr>
+          <w:i/>
+        </w:rPr>
+        <w:t>visio</w:t>
+      </w:r>
+      <w:r>
+        <w:t xml:space="preserve"> (prohétie), </w:t>
+      </w:r>
+      <w:r>
+        <w:rPr>
+          <w:i/>
+        </w:rPr>
+        <w:t>somnium</w:t>
+      </w:r>
+      <w:r>
+        <w:t xml:space="preserve"> (reve necessitant une interprétation), </w:t>
+      </w:r>
+      <w:r>
+        <w:rPr>
+          <w:i/>
+        </w:rPr>
+        <w:t>insomnium</w:t>
+      </w:r>
+      <w:r>
+        <w:t xml:space="preserve"> (reve commun et sans interet), </w:t>
+      </w:r>
+      <w:r>
+        <w:rPr>
+          <w:i/>
+        </w:rPr>
+        <w:t>phantasma</w:t>
+      </w:r>
+      <w:r>
+        <w:t xml:space="preserve"> (appartion phantomatique dont fait parti le cauchemar).</w:t>
+      </w:r>
+    </w:p>
+    <w:p/>
+    <w:p>
+      <w:r>
+        <w:t>Interprétations : a la fin de l’antiquité, démocratisation du reve, tout le monde acquiert de la connaissance sur les reves et se trouve rattaché a sa position dans la hierarchie sociale</w:t>
+      </w:r>
+      <w:r>
+        <w:t>. Tout le monde reve mais les puissants ont des reves divins (vrai reves) comme les dieu, les saints ou les moins.</w:t>
+      </w:r>
+      <w:r>
+        <w:t xml:space="preserve"> Le reve divin p</w:t>
+      </w:r>
+      <w:r>
+        <w:t>ermet d’affirmer le pouvoir-royal</w:t>
+      </w:r>
+      <w:r>
+        <w:t>. Ceci se fait au dépends des spécialistes du reve comme les devins, les oniromanciens. L’Eglise tend a interdire l’oniromancie, limiter l’incubation comme pratique paienne. Le chrétien de base ne doit pas croire qu’il puisse avoir acces a Dieu par le reve sans l’intermédiaire de l’église (le territoire du reve aurait pu etre un peu comme la Réforme, la suppresion d’intermédiaire entre l’homme de foi et ses dieux). En réaction à cette méfiance, cette peur des reves, cette terrorisation, un contre systeme culturel se forme basé sur le reve (les courants hérétiques pour l’église, fasciné par le reve). Le lieu monastique devient un milieu de producteurs de reves ou les reves sont copiés, lus, médités, commentés. Cette production est surveillée, filtrée et diffusée ensuite. XVIIe, épidémies de reves ou le reve devient la voie principale par ou l’individu s’affirme. Cela devient un univers singulier de l’individu-reveur.Ensuite matérialiste.</w:t>
+      </w:r>
+    </w:p>
+    <w:p/>
+    <w:p>
+      <w:r>
+        <w:t>Medecin russe Marie de Manaceine (1897) pense que le reve permet de se connecter a un imaginaire collectif.</w:t>
+      </w:r>
+      <w:r>
+        <w:t xml:space="preserve"> </w:t>
+      </w:r>
+    </w:p>
+    <w:p/>
+    <w:p>
+      <w:r>
+        <w:t>Le reve n’est pas passif, n’est pas la conséquence d’un demi-sommeil ou d’une diminution de l’attention (théorie de la continuité) c’est une activité cérébrale en soi. Le reve est aussi different que le sommeil, que le sommeil n’est de l’éveil. Distinction faite entre sommeil et reve.</w:t>
+      </w:r>
+    </w:p>
+    <w:p/>
+    <w:p>
+      <w:r>
+        <w:t>Reve créatif : rappelle l’incubation de l’antiquité. Un reve duquel le sujet tire une nouveautre : réponse, invention, idée d’une œuvre etc</w:t>
+      </w:r>
+    </w:p>
+    <w:p/>
+    <w:p>
+      <w:r>
+        <w:t>Reve : revasser, revass</w:t>
+      </w:r>
+      <w:r>
+        <w:t>erie, revasseur, reverie, reveur, reveusement</w:t>
+      </w:r>
+    </w:p>
+    <w:p/>
+    <w:p>
+      <w:r>
+        <w:t>Revasser : vague reverie, sommeil inquiet</w:t>
+      </w:r>
+    </w:p>
+    <w:p/>
+    <w:p>
+      <w:r>
+        <w:t>Incube et succube. Succube est un démon qui prend la forme d’une femme pour séduire un homme durant son sommeil et ses reves. Incube est un démon mal qui abuse sexuellement d’une femme endormie. Associé au cauchemar, démon qui s’attaque au dormeur.</w:t>
+      </w:r>
+    </w:p>
+    <w:p/>
+    <w:p/>
+    <w:p>
+      <w:r>
+        <w:t>Le royaume des reves se divisera en plusieurs continents. Le royaume est officiellement dirigé par Onodine. Il vivra une histoire d’amour avec une déesse mais un grand malheur se produire et elle fondera son propre espace dans le royaumes, les Mélancolines, des espaces de tristesse où elle s’occupera des reveurs mélancoliques, dépressifs et tristes.</w:t>
+      </w:r>
+      <w:r>
+        <w:t xml:space="preserve"> Un continent des reves noirs se developpera (au contact notamment des images noires de Meydra). Les deux appartiendront a Phantasma. Un espace commun, Insomonio, qui est une sorte d’arene paisible sans trop d’images originelles, un lieu apaisant. Ici s’y développera le domaine du reve où l’on soignera les plaies mentales. </w:t>
+      </w:r>
+    </w:p>
+    <w:p/>
+    <w:p/>
+    <w:p>
+      <w:pPr>
+        <w:rPr>
+          <w:color w:val="FF0000"/>
+        </w:rPr>
+      </w:pPr>
+      <w:r>
+        <w:rPr>
+          <w:color w:val="FF0000"/>
+        </w:rPr>
+        <w:t>14.02.2018</w:t>
+      </w:r>
+    </w:p>
+    <w:p/>
+    <w:p>
+      <w:r>
+        <w:t>Ogo se dota d’yeux et pu voir la lumiere des étoiles. Il la trouva belle et les mit en mouvement (comme c’est ecrit)</w:t>
+      </w:r>
+    </w:p>
+    <w:p/>
+    <w:p>
+      <w:r>
+        <w:t>La « terre » etait immobile, une face éclairée par l’étoile, une face dans la nuit.</w:t>
+      </w:r>
+    </w:p>
+    <w:p>
+      <w:r>
+        <w:t>L’espace était complet grace a l’œuvre de Caracor, il n’y avait rien a y ajouter alors on se concentra sur les plus petites échelles, vers la surface d’une étoile qui ne pouvait cultiver la lumiere (un œuf restant dont le feu intérieur était presque mort que Caracor n’avait pas allumé sinon elle se serait brisée).</w:t>
+      </w:r>
+    </w:p>
+    <w:p/>
+    <w:p>
+      <w:r>
+        <w:t xml:space="preserve">Origine de la lune ? </w:t>
+      </w:r>
+    </w:p>
+    <w:p/>
+    <w:p/>
+    <w:p>
+      <w:r>
+        <w:t>Creation des dieux</w:t>
+      </w:r>
+      <w:r>
+        <w:t xml:space="preserve"> : </w:t>
+      </w:r>
+    </w:p>
+    <w:p/>
+    <w:p>
+      <w:r>
+        <w:t>Caracor jeta le fragment dans une étoile créée a l’occasion : Naos,  « navire »</w:t>
+      </w:r>
+    </w:p>
+    <w:p>
+      <w:r>
+        <w:t>Naos et Drisst mirent au monde trois êtres, qui sortirent des entrailles des flammes :</w:t>
+      </w:r>
+      <w:r>
+        <w:t xml:space="preserve"> Orin, Oros(Aros ou Aroë) et Fercor. </w:t>
+      </w:r>
+    </w:p>
+    <w:p/>
+    <w:p>
+      <w:r>
+        <w:t>On se réfé</w:t>
+      </w:r>
+      <w:r>
+        <w:t>ra ensuite a eux comme les ????</w:t>
+      </w:r>
+    </w:p>
+    <w:p>
+      <w:r>
+        <w:t>(On exclue Ogo alors qu’en fait ils étaient 4)</w:t>
+      </w:r>
+    </w:p>
+    <w:p>
+      <w:r>
+        <w:t xml:space="preserve"> </w:t>
+      </w:r>
+    </w:p>
+    <w:p/>
+    <w:p>
+      <w:r>
+        <w:rPr>
+          <w:b/>
+        </w:rPr>
+        <w:t>Orí</w:t>
+      </w:r>
+      <w:r>
+        <w:rPr>
+          <w:b/>
+        </w:rPr>
+        <w:t>n</w:t>
+      </w:r>
+      <w:r>
+        <w:rPr>
+          <w:b/>
+        </w:rPr>
+        <w:t> </w:t>
+      </w:r>
+      <w:r>
+        <w:t>:</w:t>
+      </w:r>
+      <w:r>
+        <w:t xml:space="preserve"> sage</w:t>
+      </w:r>
+      <w:r>
+        <w:t>,</w:t>
+      </w:r>
+      <w:r>
+        <w:t xml:space="preserve"> </w:t>
+      </w:r>
+      <w:r>
+        <w:t>le plus puissant</w:t>
+      </w:r>
+    </w:p>
+    <w:p/>
+    <w:p>
+      <w:r>
+        <w:rPr>
+          <w:b/>
+        </w:rPr>
+        <w:t>Aros </w:t>
+      </w:r>
+      <w:r>
+        <w:t xml:space="preserve">: </w:t>
+      </w:r>
+    </w:p>
+    <w:p>
+      <w:r>
+        <w:t xml:space="preserve"> </w:t>
+      </w:r>
+    </w:p>
+    <w:p>
+      <w:r>
+        <w:rPr>
+          <w:b/>
+        </w:rPr>
+        <w:t>Fercor </w:t>
+      </w:r>
+      <w:r>
+        <w:t>: tumultueux, proche du chaos originel, comme Ogo un peu mais davantage attiré par la puissance que le pouvoir</w:t>
+      </w:r>
+      <w:r>
+        <w:t>, sans patience, prompt a la destruction si ses désirs sont insatisfaits.</w:t>
+      </w:r>
+    </w:p>
+    <w:p/>
+    <w:p>
+      <w:r>
+        <w:t>Orin et Oros seront genrés differment selon les cultures des hommes (Il/Elle) alors que Fercor sera toujours genré « Il ».</w:t>
+      </w:r>
+    </w:p>
+    <w:p/>
+    <w:p/>
+    <w:p>
+      <w:r>
+        <w:t>Meurtre d’Ogo par Cindara :</w:t>
+      </w:r>
+    </w:p>
+    <w:p/>
+    <w:p>
+      <w:r>
+        <w:t>Cindara étranglera Ogo, brisant son serment. Ogo, dans son agonie, collera sa tête a la sienne et plongera son regard dans le sien. Sa pupille rouge entourée de noir et réfléchissante agira comme un miroir dans lequel Cindara devra supporter sa propre image de meurtrier et de parjure.</w:t>
+      </w:r>
+      <w:r>
+        <w:t xml:space="preserve"> Il lui dira qu’en le tuant de ses propres mains c’est comme s’il etranglait Meydra lui meme, car Ogo était plus proche de lui que Cindara ne l’eut jamais été dans ses intentions. Envieux du pouvoir de Meydra, aveu de sa propre impuissance, dieu parmi les dieux sans l’imagination suffisante, étroite. Ogo se débatit, mais la force de Cindara était supérieure. Ogo acceptait de disparaître</w:t>
+      </w:r>
+      <w:r>
+        <w:t>, mais jamais il n’aurait laissé la mort l’emporter sans avant lui opposer toute sa volonté.</w:t>
+      </w:r>
+      <w:r>
+        <w:t xml:space="preserve"> S’il y eu une justice au dela encore de la dimension supérieure d’ou venait Cindara alors elle aurait promulgé le premier meurtre de l’histoire du monde. Et comme telle justice n’existait pas, Cindara se sut a la fois juge et assassin. Le meurtre l’habita tout entier et jamais ne le quittera. Plein de honte, de rage et de remords il s’en ira et plus jamais il n’osera revenir vers Dreyma, et desertera ses rivages jusqu'à sa propre fin.</w:t>
+      </w:r>
+    </w:p>
+    <w:p/>
+    <w:p>
+      <w:r>
+        <w:t>Meydra avait revé de cet univers et il a eu des visions incompletes qui subsistent encore dans les souvenirs de reve récupérés par Shuru. Ici peut on y voir les visions de l’avenir, de son « projet » qui l’avait tant excité et auquel il ne penserait jamais réussir a donner corps a la « plus heureuse des idées qu’il n’ait jamais eu ». On pourra essayer de voir les relations obscures entre Cindara et Meydra et d’ou vient ce double visage.</w:t>
+      </w:r>
+    </w:p>
+    <w:p/>
+    <w:p>
+      <w:r>
+        <w:t xml:space="preserve">Invasion du monde par Auga : des Éantes ou </w:t>
+      </w:r>
+      <w:r>
+        <w:rPr>
+          <w:b/>
+        </w:rPr>
+        <w:t>Anéantes</w:t>
+      </w:r>
+      <w:r>
+        <w:t xml:space="preserve">. Créatures maléfiques qui chuchotent dans les ténèbres,  dévorent la lumière et l’espace. A combattre. </w:t>
+      </w:r>
+      <w:r>
+        <w:t xml:space="preserve">Orin, Ogo et Caracor se batteront. </w:t>
+      </w:r>
+      <w:r>
+        <w:t>Caracor y succom</w:t>
+      </w:r>
+      <w:r>
+        <w:t>bera en protégeant ses étoiles (mais avant il fit don du parler des étoiles a un humain pour qu’il puisse un jour continuer de les protéger et qu’ils puissent garder un lien)</w:t>
+      </w:r>
+    </w:p>
+    <w:p/>
+    <w:p/>
+    <w:p>
+      <w:r>
+        <w:t xml:space="preserve">Création du monde : découverte de la splendeur du jardin des lumières de Caracor. Les cieux étaient parfaits et rien ne pouvait leur etre ajouter. Mais habités par les intentions de Meydra ils devaient continuer son œuvre en ajoutant des ornements, en descandant dans les échelles. Caracor leur apporta le dernier œuf impossible a animer, trop jeune et plus petit que les autres. </w:t>
+      </w:r>
+      <w:r>
+        <w:t>La lumière pouvait servir à éclairer d’autres splendeurs. Et la beauté des ombres mouvante et projetées. Sculpter la surface de l’œuf pour qu’elle fasse resplendir la lumière a sa surface en une série de motifs nouveaux. Les océans seront crées pour faire scintiller la lumière des étoiles. Les montagnes pour projeter leurs ombres (et non les ténébres, l’ombre existe par la rencontre de la lumière avec un objet). La terre n’avait la lumiere que d’un coté, nul n’eut l’idée de la faire tourner sur elle meme. Ogo le fera. Ou alors la Terre fut mise en mouvement autour d’une étoile, comme on avait mis en mouvement les étoiles. Mais la surface éclairée/dans l’ombre durait trop longtemps. Ogo la fera tourner sur elle meme</w:t>
+      </w:r>
+      <w:r>
+        <w:t>, ainsi de la Terre on pourra contempler davantage d’étoiles et la lumiere et l’ombre s’échangeront leur role a la surface en un cycle plus équilibré.</w:t>
       </w:r>
       <w:bookmarkStart w:id="0" w:name="_GoBack"/>
       <w:bookmarkEnd w:id="0"/>
-      <w:r>
-        <w:t>e grand projet de normalisation du réel de Cindara échouera.</w:t>
-      </w:r>
-    </w:p>
-    <w:p/>
-    <w:p>
-      <w:r>
-        <w:t>Cindara tuera Ogo et ayant brisé son serment il désertera cet univers le laissant à lui meme.</w:t>
-      </w:r>
-    </w:p>
-    <w:p/>
-    <w:p>
-      <w:r>
-        <w:t xml:space="preserve">Les dimensions du rêve sont des dimensions aussi réelles que le réel. Bien redéfinir les catégories et dessiner une hierarchie et les liens entre les espaces. Il y a le royaume des rêves (le haut reve), qui est rebati a partir de l’imagination de Meydra par Shuru. Ce sera le premier royaume. Les hommes y reveront au départ. Puis il y aura une émancipation (ce n’est pas leur imaginaire, une bataille pour leur propre imaginaire), une autre dimension des reves. Le royaume des reves deviendra plus difficile d’acces et marginalisé. Il  y aura aussi des groupes qui creeront un espace des reves noirs, où ils nourriront des desseins plus obscurs. </w:t>
-      </w:r>
-    </w:p>
-    <w:p/>
-    <w:p/>
-    <w:p>
-      <w:r>
-        <w:t>De Drisst Ogo recuperera la capacité de créer, Caracor en la jetan</w:t>
-      </w:r>
-      <w:r>
-        <w:t>t</w:t>
-      </w:r>
-      <w:r>
-        <w:t xml:space="preserve"> dans une étoile fera naitre des dieux qui ont la capacité de créer, Shuru utilisera le fragment</w:t>
-      </w:r>
-      <w:r>
-        <w:t xml:space="preserve"> pour créer le royaume des reves. Est ce que Meydra revait l’univers a la base ?</w:t>
-      </w:r>
-    </w:p>
-    <w:p>
-      <w:r>
-        <w:t xml:space="preserve">Le reel sera administré par des lois avec des failles </w:t>
-      </w:r>
-      <w:proofErr w:type="gramStart"/>
-      <w:r>
-        <w:t>a</w:t>
-      </w:r>
-      <w:proofErr w:type="gramEnd"/>
-      <w:r>
-        <w:t xml:space="preserve"> travers lesquelles les espaces du reve pourront deverser leurs images. Inventer un mécanisme de projection qui permettra de passer du domaine du reve au réel.</w:t>
-      </w:r>
-    </w:p>
-    <w:p/>
-    <w:p>
-      <w:r>
-        <w:t>Shuru et la quete des origines : certains s’aventureront en quete de la question des origines. Shuru le seul indice laissé qu’il aura est que Cindara est arrivé apres un traumatisme, un autre être devin inconnu derriere ? Parcourir le royaume des reves permet aussi cela. Permet également d’aller voir (en accédant au rêve de Meydra d’avoir des visions de ce que devrait devenir le monde, ce qu’il adviendra, prophéties)</w:t>
-      </w:r>
-    </w:p>
-    <w:p/>
-    <w:p>
-      <w:r>
-        <w:t>Hierarchie :</w:t>
-      </w:r>
-    </w:p>
-    <w:p/>
-    <w:p>
-      <w:r>
-        <w:t>Reve (Meydra)</w:t>
-      </w:r>
-      <w:r>
-        <w:t xml:space="preserve"> [Le reve est un imaginaire plus puissant que l’imaginaire eveillé</w:t>
-      </w:r>
-      <w:r>
-        <w:t>, des visions fortes, parfois dangereuses mais qui vont loin. Seul Meydra pouvait rever de maniere consciente</w:t>
-      </w:r>
-      <w:r>
-        <w:t>. Contient des visions d’avenir de l’univers.</w:t>
-      </w:r>
-      <w:r>
-        <w:t>]</w:t>
-      </w:r>
-    </w:p>
-    <w:p>
-      <w:r>
-        <w:t>Imaginaire (Meydra)</w:t>
-      </w:r>
-      <w:r>
-        <w:t xml:space="preserve"> </w:t>
-      </w:r>
-      <w:proofErr w:type="gramStart"/>
-      <w:r>
-        <w:t>[ Le</w:t>
-      </w:r>
-      <w:proofErr w:type="gramEnd"/>
-      <w:r>
-        <w:t xml:space="preserve"> niveau en dessous de conscince de Meydra]</w:t>
-      </w:r>
-    </w:p>
-    <w:p/>
-    <w:p>
-      <w:r>
-        <w:t>-</w:t>
-      </w:r>
-    </w:p>
-    <w:p/>
-    <w:p>
-      <w:r>
-        <w:t>Reve (Royaume des reves de Shuru)</w:t>
-      </w:r>
-    </w:p>
-    <w:p>
-      <w:r>
-        <w:t>Reve noirs</w:t>
-      </w:r>
-    </w:p>
-    <w:p>
-      <w:r>
-        <w:t>Reves (Reve individuel, acces a l’imaginaire propre)</w:t>
-      </w:r>
-      <w:r>
-        <w:t xml:space="preserve"> [Seul dans le reve on peut faire des images que l’on peut invoquer dans le réel. Sinon cela s’appelle le reve lucide et tres peu de personnes peuvent imaginer des choses qui s’incarnent dans le réel aussi facilement et consciemment]</w:t>
-      </w:r>
-    </w:p>
-    <w:p>
-      <w:r>
-        <w:t>Imaginaire</w:t>
-      </w:r>
-      <w:r>
-        <w:t xml:space="preserve"> (faculté classique, permet l’expression artistique mais également de se rapprocher du scientisme)</w:t>
-      </w:r>
-    </w:p>
-    <w:p/>
-    <w:p>
-      <w:r>
-        <w:t>-</w:t>
-      </w:r>
-    </w:p>
-    <w:p/>
-    <w:p>
-      <w:r>
-        <w:t>Réel (imaginaire figé de Meydra)</w:t>
-      </w:r>
-    </w:p>
-    <w:p/>
-    <w:p/>
-    <w:p>
-      <w:r>
-        <w:t>Résumons : l’univers est né de l’imagination de Meydra. Il a eu une idée sur cet univers en reve, et l’a fait vivre dans son imaginaire.</w:t>
-      </w:r>
-      <w:r>
-        <w:t xml:space="preserve"> A sa disparition son imaginaire a été figé, </w:t>
-      </w:r>
-      <w:r>
-        <w:t>le réel est apparu. Il est a présent peuplé d’images fixes. Créer dans le réel revi</w:t>
-      </w:r>
-      <w:r>
-        <w:t>ent a faire revenir l’imagination</w:t>
-      </w:r>
-      <w:r>
-        <w:t xml:space="preserve"> (sous la présence de Drisst, un joyau </w:t>
-      </w:r>
-      <w:r>
-        <w:t>d’imagination</w:t>
-      </w:r>
-      <w:r>
-        <w:t xml:space="preserve"> sans volonté et sans dessein, libre d’etre pour ce qu’il est)</w:t>
-      </w:r>
-      <w:r>
-        <w:t xml:space="preserve"> par Ogo (qui absorbe un fragment), Caracor qui le donne dans une étoile (issue du chaos, de l’imaginaire de Meydra, fecondation entre une image ancienne et l’imagination-&gt; creation de dieux imaginants) et Shuru qui s’en servira pour rebatir l’imaginaire de Meydra accessible en reve seulement pour les mortels. </w:t>
-      </w:r>
-      <w:r>
-        <w:t xml:space="preserve"> Les mortels seront les premiers etres a faconner le réel, il creeront du reel a partir du reel et de </w:t>
-      </w:r>
-      <w:r>
-        <w:rPr>
-          <w:b/>
-        </w:rPr>
-        <w:t>l’imaginaire a partir du reel</w:t>
-      </w:r>
-      <w:r>
-        <w:t xml:space="preserve">. </w:t>
-      </w:r>
-      <w:r>
-        <w:t>Dans l’imaginaire, le Royaume des reves, il glissera également ses souvenirs des reves de Meydra). Ogo peut a présent peupler le réel a partir d’images qui lui sont propres grace au pouvoir de Meydra (car le réel n’est qu’un imaginaire figé de Meydra).</w:t>
-      </w:r>
-    </w:p>
-    <w:p/>
-    <w:p/>
-    <w:p>
-      <w:r>
-        <w:t>Des humains pourront etre reveur, non reveur, reveur noir, reveur lucide. Leur apportant des bonus, des inspirations, des prophéties, des conseils etc… Voir, dans les cas extremes, des pouvoirs d’invocation. Leur imaginaire</w:t>
-      </w:r>
-      <w:r>
-        <w:t xml:space="preserve"> standard</w:t>
-      </w:r>
-      <w:r>
-        <w:t xml:space="preserve"> par contre sera limité aux facultés classiques (non magiques). Seul le reve peut faire communiquer les images et le reel.</w:t>
-      </w:r>
-      <w:r>
-        <w:t xml:space="preserve"> On appelera les humains les rêveurs, où les dieux </w:t>
-      </w:r>
-      <w:r>
-        <w:t>seront davantage les imaginants (car les dieux peuvent créer a partir de leur imagination, ils ne peuvent pas rêver)</w:t>
-      </w:r>
-      <w:r>
-        <w:t xml:space="preserve"> Rêver </w:t>
-      </w:r>
-      <w:r>
-        <w:t>est un attribut propre a l’unique</w:t>
-      </w:r>
-      <w:r>
-        <w:t xml:space="preserve"> que seuls les hommes heriteront. Bien redessiner les contours de tout ca.</w:t>
-      </w:r>
-    </w:p>
-    <w:p/>
-    <w:p>
-      <w:r>
-        <w:t xml:space="preserve">Il y aura des etres imaginants, des imaginaristes, des imaginants </w:t>
-      </w:r>
-      <w:proofErr w:type="gramStart"/>
-      <w:r>
-        <w:t>noirs</w:t>
-      </w:r>
-      <w:proofErr w:type="gramEnd"/>
-      <w:r>
-        <w:t xml:space="preserve"> etc…</w:t>
-      </w:r>
-    </w:p>
-    <w:p/>
-    <w:p>
-      <w:r>
-        <w:t>Bon va falloir bien redefinir tout ca.</w:t>
-      </w:r>
-    </w:p>
-    <w:p/>
-    <w:p>
-      <w:r>
-        <w:t>Ensuite les hommes se scinderont en differents courants. Certains delaisseront les reves, préferant se rapproches des lois du réel (scientisme), les reveurs seront considérés comme des magiciens, des sorciers et perspecutés, marginalisés après une longue periode de reve</w:t>
-      </w:r>
-      <w:r>
-        <w:t xml:space="preserve"> (heresie, inquisition)</w:t>
-      </w:r>
-      <w:r>
-        <w:t>. Il restera des groupes de reveur, et d’autres qui iront encore plus loin jusqu’au reve de Meydra. Il y aura des buts différents.</w:t>
-      </w:r>
-      <w:r>
-        <w:t xml:space="preserve"> Rever aura aussi sa fonction classique, d’inspirer, de se reposer, d’avoir des visions etc…</w:t>
-      </w:r>
-    </w:p>
-    <w:p/>
-    <w:p>
-      <w:r>
-        <w:t xml:space="preserve">Ou alors plus simple, </w:t>
-      </w:r>
-      <w:proofErr w:type="gramStart"/>
-      <w:r>
-        <w:t>a</w:t>
-      </w:r>
-      <w:proofErr w:type="gramEnd"/>
-      <w:r>
-        <w:t xml:space="preserve"> voir, mais Shuru fait de l’imaginaire de Meydra le Royaume des reves. C’est pareil en fait.</w:t>
-      </w:r>
-      <w:r>
-        <w:t xml:space="preserve"> </w:t>
-      </w:r>
-    </w:p>
-    <w:p/>
-    <w:p>
-      <w:r>
-        <w:t xml:space="preserve">J’aimerais bien par exemple. Des loups sévissent dans </w:t>
-      </w:r>
-      <w:proofErr w:type="gramStart"/>
-      <w:r>
-        <w:t>la</w:t>
-      </w:r>
-      <w:proofErr w:type="gramEnd"/>
-      <w:r>
-        <w:t xml:space="preserve"> foret. Si plusieurs personnes se mettent </w:t>
-      </w:r>
-      <w:proofErr w:type="gramStart"/>
-      <w:r>
-        <w:t>a</w:t>
-      </w:r>
-      <w:proofErr w:type="gramEnd"/>
-      <w:r>
-        <w:t xml:space="preserve"> parler d’une bete dangereuse, alors un loup en prendra l’apparance (l’imaginaire déforme le réel).</w:t>
-      </w:r>
-      <w:r>
-        <w:t xml:space="preserve"> Comment un effet comme cela pourrait se reproduire dans le systeme ci dessus ? La plupart des hommes revent de maniere benine, certains possedent le don de voir s’incarner des images de leur reve, en beauté ou en cauchemar.</w:t>
-      </w:r>
-    </w:p>
-    <w:p/>
-    <w:p>
-      <w:r>
-        <w:t>L’espace du reve sera un lieu aussi important que le réel.</w:t>
-      </w:r>
-    </w:p>
-    <w:p>
-      <w:r>
-        <w:t>Shuru, quand il deviendra le dieu du Royaume des reves se fera appeler Onodine.</w:t>
-      </w:r>
-    </w:p>
-    <w:p>
-      <w:r>
-        <w:t xml:space="preserve">Quand le joueur commencera le monde, les portes vers </w:t>
-      </w:r>
-      <w:proofErr w:type="gramStart"/>
-      <w:r>
-        <w:t>ses espace</w:t>
-      </w:r>
-      <w:proofErr w:type="gramEnd"/>
-      <w:r>
-        <w:t xml:space="preserve"> seront oubliées,</w:t>
-      </w:r>
-      <w:r>
-        <w:t xml:space="preserve"> perdues,</w:t>
-      </w:r>
-      <w:r>
-        <w:t xml:space="preserve"> rares et recherchées.</w:t>
-      </w:r>
-    </w:p>
-    <w:p/>
-    <w:p>
-      <w:r>
-        <w:t>Reve, songe, vision, revelation</w:t>
-      </w:r>
-      <w:r>
-        <w:t xml:space="preserve"> (</w:t>
-      </w:r>
-      <w:r>
-        <w:rPr>
-          <w:b/>
-        </w:rPr>
-        <w:t>Oniromancie</w:t>
-      </w:r>
-      <w:r>
-        <w:rPr>
-          <w:b/>
-        </w:rPr>
-        <w:t>, Mécanique onirique</w:t>
-      </w:r>
-      <w:r>
-        <w:t>)</w:t>
-      </w:r>
-    </w:p>
-    <w:p/>
-    <w:p>
-      <w:r>
-        <w:t xml:space="preserve">Revelation : acte par lequel Dieu parte à l’homme, lui manifeste son etre caché, se montre à lui, témoigne de lui meme, se fait reconnaître. Moyens de revelation : générale (moyens naturels, « du réel » ici), spéciale </w:t>
-      </w:r>
-      <w:proofErr w:type="gramStart"/>
-      <w:r>
-        <w:t>( a</w:t>
-      </w:r>
-      <w:proofErr w:type="gramEnd"/>
-      <w:r>
-        <w:t xml:space="preserve"> des moments spéciaux et a des personnes spéciales) </w:t>
-      </w:r>
-      <w:r>
-        <w:t>. Elle peut etre personelle, ou normative (la meme valeur pour tous, par exemple dans un texte sacré).</w:t>
-      </w:r>
-      <w:r>
-        <w:t xml:space="preserve"> La prophétie est un art de réception de l’émanation de Dieu, elle s’acquiert mais peut etre troublée par la tristesse, la colere et la fatigue.</w:t>
-      </w:r>
-    </w:p>
-    <w:p/>
-    <w:p>
-      <w:r>
-        <w:t>Un</w:t>
-      </w:r>
-      <w:r>
-        <w:t xml:space="preserve"> culte pourrait utiliser l’espace du reve comme « un texte sacré », une tradition non pas orale ou écrite mais en rêve (inventer des mots autour du reve s’il faut)</w:t>
-      </w:r>
-    </w:p>
-    <w:p/>
-    <w:p>
-      <w:r>
-        <w:t xml:space="preserve">Vision: ce que Dieu montre de maniere surnaturelle à l’esprit et aux yeux du corps. La vision est généralement, mais pas toujours, accompagnée d’une exaltation, extase (vision vaine et vision des prophetes). La vision peut s’adresser aux sens par l’intermédiaire d’un objet exterieur. Elle peut se présenter uniquement à l’imagination sans le concours des sens, ou </w:t>
-      </w:r>
-      <w:proofErr w:type="gramStart"/>
-      <w:r>
-        <w:t>a</w:t>
-      </w:r>
-      <w:proofErr w:type="gramEnd"/>
-      <w:r>
-        <w:t xml:space="preserve"> l’intelligence</w:t>
-      </w:r>
-    </w:p>
-    <w:p/>
-    <w:p>
-      <w:r>
-        <w:t>Songe/rêve : idées qui se présentent durant le sommeil. Dans le reve on produit des souvenirs nommés reves. Le reve au cours de l’histoire a été un moyen de s’affranchir du réel (temps et espace ordinaire) pour acceder au surnaturel, aux ancetres, au divin, ou comme moyen de guerision, de connaissance ou de révélation.</w:t>
-      </w:r>
-      <w:r>
-        <w:t xml:space="preserve"> Rever s’écrivait </w:t>
-      </w:r>
-      <w:r>
-        <w:rPr>
-          <w:i/>
-        </w:rPr>
-        <w:t>Resver/Reever</w:t>
-      </w:r>
-      <w:r>
-        <w:t xml:space="preserve"> (Devser : perdre le sens, péjoratif avant « radoter</w:t>
-      </w:r>
-      <w:proofErr w:type="gramStart"/>
-      <w:r>
-        <w:t>,divaguer</w:t>
-      </w:r>
-      <w:proofErr w:type="gramEnd"/>
-      <w:r>
-        <w:t xml:space="preserve"> ») ou </w:t>
-      </w:r>
-      <w:r>
-        <w:rPr>
-          <w:i/>
-        </w:rPr>
-        <w:t>Esvo</w:t>
-      </w:r>
-      <w:r>
-        <w:t xml:space="preserve"> en galla (vagabond) ou latin </w:t>
-      </w:r>
-      <w:r>
-        <w:rPr>
-          <w:i/>
-        </w:rPr>
-        <w:t>E</w:t>
-      </w:r>
-      <w:r>
-        <w:rPr>
-          <w:i/>
-        </w:rPr>
-        <w:t>xvagus</w:t>
-      </w:r>
-      <w:r>
-        <w:rPr>
-          <w:i/>
-        </w:rPr>
-        <w:t xml:space="preserve">. </w:t>
-      </w:r>
-      <w:r>
-        <w:t>Vagus qui a donné vague, divaguer. Jusqu’au XVIIe siecel « rever » a le sens de radoter, déraissonner, il perd son sens péjoratif et entre en concurrence avec songer qu’il remplace au XIXe siecle. Avant le XIXe, rever avait pour sens de délirer/poetique.</w:t>
-      </w:r>
-    </w:p>
-    <w:p/>
-    <w:p>
-      <w:r>
-        <w:t>Egypte anciennce : un reve pouvait réveler l’avenir et avaient recours a des « clés des songes ». Il fallait un art d’interprétation car ce n’était pas directement compréhensible.</w:t>
-      </w:r>
-      <w:r>
-        <w:t xml:space="preserve"> </w:t>
-      </w:r>
-    </w:p>
-    <w:p/>
-    <w:p>
-      <w:r>
-        <w:t>Grece antique : reves sont des moments de communication avec le ciel et les dieux (nefastes ou bénéfiques)</w:t>
-      </w:r>
-      <w:r>
-        <w:t>. Les songes ont leur propre divinité (y’en a plusieurs)</w:t>
-      </w:r>
-      <w:r>
-        <w:t xml:space="preserve">.  Pour Socrate, le reve se definit comme un lieu ou les désirs honteurx, réprimés le jour se réalisent. Deux types de reve pour Hippocrate : le reve divin </w:t>
-      </w:r>
-      <w:proofErr w:type="gramStart"/>
-      <w:r>
-        <w:t>( a</w:t>
-      </w:r>
-      <w:proofErr w:type="gramEnd"/>
-      <w:r>
-        <w:t xml:space="preserve"> interpreter / communication avec lees dieux) et le reve corporel (releve du medecin). Pour lui le corps est la demeure de l’ame : a l’éveil l’ame est entiere au service du corps, en sommeil l’ame reste active et libre et regne sur le corps. Ainsi le reve et son contenu revelent l’état du corps, </w:t>
-      </w:r>
-      <w:proofErr w:type="gramStart"/>
-      <w:r>
-        <w:t>indique</w:t>
-      </w:r>
-      <w:proofErr w:type="gramEnd"/>
-      <w:r>
-        <w:t xml:space="preserve"> l’état de santé</w:t>
-      </w:r>
-    </w:p>
-    <w:p/>
-    <w:p>
-      <w:r>
-        <w:t>« Plus on avance, plus on erre »</w:t>
-      </w:r>
-    </w:p>
-    <w:p/>
-    <w:p/>
-    <w:p>
-      <w:r>
-        <w:t>Incubation « être couché dans un temple », consistait a s’endormir pres d’un lieu sacré (grotte, sanctuaire</w:t>
-      </w:r>
-      <w:proofErr w:type="gramStart"/>
-      <w:r>
-        <w:t>,tombe</w:t>
-      </w:r>
-      <w:proofErr w:type="gramEnd"/>
-      <w:r>
-        <w:t>…) Lieu ou le reve sert a communiquer avec le ciel. Couché dans un temple du dieu de la médecine on venait y chercher la guérison. Au moyen age, les pélerins malades allaient dormir pres des tombeaux des saints.</w:t>
-      </w:r>
-    </w:p>
-    <w:p/>
-    <w:p/>
-    <w:p>
-      <w:r>
-        <w:t>Sociétés chamaniques :</w:t>
-      </w:r>
-    </w:p>
-    <w:p/>
-    <w:p>
-      <w:r>
-        <w:t xml:space="preserve">Sibérie : l’homme porterait un double qui peu abandonner le corus un temps et aller à l’aventure, en particulier durant le sommeil. Au cours de ce voyage l’ame peut etre exposée </w:t>
-      </w:r>
-      <w:proofErr w:type="gramStart"/>
-      <w:r>
-        <w:t>a</w:t>
-      </w:r>
-      <w:proofErr w:type="gramEnd"/>
-      <w:r>
-        <w:t xml:space="preserve"> des dangers, le dormeur est réveillé subitement alors que son ame est au loin, son ame peut etre capturée par des esprits mauvais, ou arrachée à l’état de veille par des démons ou des sorcies. On dessine alors sur les berceaux des signes pour que l’ame ne s’aventure pas trop loin du corps. Si l’ame de l’enfant est prise par </w:t>
-      </w:r>
-      <w:proofErr w:type="gramStart"/>
-      <w:r>
-        <w:t>les esprit</w:t>
-      </w:r>
-      <w:proofErr w:type="gramEnd"/>
-      <w:r>
-        <w:t xml:space="preserve"> le nouveau né meurt sans l’intervention d’un chaman. D’autres états proches peuvent provoquer le départ de l’ame : ivresse, la maladie, une peur violente ou la folie. Dans certaines sociétés chamanique  les reves apportent de la chance par ex au </w:t>
-      </w:r>
-      <w:proofErr w:type="gramStart"/>
-      <w:r>
-        <w:t>chasseur .</w:t>
-      </w:r>
-      <w:proofErr w:type="gramEnd"/>
-      <w:r>
-        <w:t xml:space="preserve"> Reve comme voyage et visite des morts.</w:t>
-      </w:r>
-    </w:p>
-    <w:p/>
-    <w:p>
-      <w:r>
-        <w:t>Reve comme lieu de connaissance. Apprendre le chant par le reve. Ils revent leur propre mythe dont ils font l’apprentissage durant l’éveil. Rever le mythe confere une efficacité surnaturelle à la récitation du mythe. Le chant est alors un équivalent revé, condensé du mythe.</w:t>
-      </w:r>
-    </w:p>
-    <w:p/>
-    <w:p>
-      <w:r>
-        <w:t>Société musulmane : trois sortes de reve : le reve veridique, le reve representant le désir perso et le reve provenant du diable.</w:t>
-      </w:r>
-    </w:p>
-    <w:p/>
-    <w:p>
-      <w:r>
-        <w:t xml:space="preserve">Europe : Alcher de Clairveaux présente une typologie des reves : </w:t>
-      </w:r>
-      <w:r>
-        <w:rPr>
-          <w:i/>
-        </w:rPr>
-        <w:t>visio</w:t>
-      </w:r>
-      <w:r>
-        <w:t xml:space="preserve"> (prohétie), </w:t>
-      </w:r>
-      <w:r>
-        <w:rPr>
-          <w:i/>
-        </w:rPr>
-        <w:t>somnium</w:t>
-      </w:r>
-      <w:r>
-        <w:t xml:space="preserve"> (reve necessitant une interprétation), </w:t>
-      </w:r>
-      <w:r>
-        <w:rPr>
-          <w:i/>
-        </w:rPr>
-        <w:t>insomnium</w:t>
-      </w:r>
-      <w:r>
-        <w:t xml:space="preserve"> (reve commun et sans interet), </w:t>
-      </w:r>
-      <w:r>
-        <w:rPr>
-          <w:i/>
-        </w:rPr>
-        <w:t>phantasma</w:t>
-      </w:r>
-      <w:r>
-        <w:t xml:space="preserve"> (appartion phantomatique dont fait parti le cauchemar).</w:t>
-      </w:r>
-    </w:p>
-    <w:p/>
-    <w:p>
-      <w:r>
-        <w:t xml:space="preserve">Interprétations : a la fin de l’antiquité, démocratisation du reve, tout le monde acquiert de la connaissance sur les reves et se trouve rattaché </w:t>
-      </w:r>
-      <w:proofErr w:type="gramStart"/>
-      <w:r>
-        <w:t>a</w:t>
-      </w:r>
-      <w:proofErr w:type="gramEnd"/>
-      <w:r>
-        <w:t xml:space="preserve"> sa position dans la hierarchie sociale</w:t>
-      </w:r>
-      <w:r>
-        <w:t>. Tout le monde reve mais les puissants ont des reves divins (vrai reves) comme les dieu, les saints ou les moins.</w:t>
-      </w:r>
-      <w:r>
-        <w:t xml:space="preserve"> Le reve divin p</w:t>
-      </w:r>
-      <w:r>
-        <w:t>ermet d’affirmer le pouvoir-royal</w:t>
-      </w:r>
-      <w:r>
-        <w:t xml:space="preserve">. Ceci se fait au dépends des spécialistes du reve comme les devins, les oniromanciens. L’Eglise tend </w:t>
-      </w:r>
-      <w:proofErr w:type="gramStart"/>
-      <w:r>
-        <w:t>a</w:t>
-      </w:r>
-      <w:proofErr w:type="gramEnd"/>
-      <w:r>
-        <w:t xml:space="preserve"> interdire l’oniromancie, limiter l’incubation comme pratique paienne. Le chrétien de base ne doit pas croire qu’il puisse avoir acces a Dieu par le reve sans l’intermédiaire de l’église (le territoire du reve aurait pu etre un peu comme la Réforme, la suppresion d’intermédiaire entre l’homme de foi et ses dieux). En réaction à cette méfiance, cette peur des reves, cette terrorisation, un contre systeme culturel se forme basé sur le reve (les courants hérétiques pour l’église, fasciné par le reve). Le lieu monastique devient un milieu de producteurs de reves ou les reves sont copiés, lus, médités, commentés. Cette production est surveillée, filtrée et diffusée ensuite. XVIIe, épidémies de reves ou le reve devient la voie principale par ou l’individu s’affirme. Cela devient un univers singulier de l’individu-reveur.Ensuite matérialiste.</w:t>
-      </w:r>
-    </w:p>
-    <w:p/>
-    <w:p>
-      <w:r>
-        <w:t xml:space="preserve">Medecin russe Marie de Manaceine (1897) pense que le reve permet de se connecter </w:t>
-      </w:r>
-      <w:proofErr w:type="gramStart"/>
-      <w:r>
-        <w:t>a</w:t>
-      </w:r>
-      <w:proofErr w:type="gramEnd"/>
-      <w:r>
-        <w:t xml:space="preserve"> un imaginaire collectif.</w:t>
-      </w:r>
-      <w:r>
-        <w:t xml:space="preserve"> </w:t>
-      </w:r>
-    </w:p>
-    <w:p/>
-    <w:p>
-      <w:r>
-        <w:t>Le reve n’est pas passif, n’est pas la conséquence d’un demi-sommeil ou d’une diminution de l’attention (théorie de la continuité) c’est une activité cérébrale en soi. Le reve est aussi different que le sommeil, que le sommeil n’est de l’éveil. Distinction faite entre sommeil et reve.</w:t>
-      </w:r>
-    </w:p>
-    <w:p/>
-    <w:p>
-      <w:r>
-        <w:t>Reve créatif : rappelle l’incubation de l’antiquité. Un reve duquel le sujet tire une nouveautre : réponse, invention, idée d’une œuvre etc</w:t>
-      </w:r>
-    </w:p>
-    <w:p/>
-    <w:p>
-      <w:r>
-        <w:t>Reve : revasser, revass</w:t>
-      </w:r>
-      <w:r>
-        <w:t>erie, revasseur, reverie, reveur, reveusement</w:t>
-      </w:r>
-    </w:p>
-    <w:p/>
-    <w:p>
-      <w:r>
-        <w:t>Revasser : vague reverie, sommeil inquiet</w:t>
-      </w:r>
-    </w:p>
-    <w:p/>
-    <w:p>
-      <w:r>
-        <w:t>Incube et succube. Succube est un démon qui prend la forme d’une femme pour séduire un homme durant son sommeil et ses reves. Incube est un démon mal qui abuse sexuellement d’une femme endormie. Associé au cauchemar, démon qui s’attaque au dormeur.</w:t>
-      </w:r>
-    </w:p>
-    <w:p/>
-    <w:p/>
-    <w:p>
-      <w:r>
-        <w:t xml:space="preserve">Le royaume des reves se divisera en plusieurs continents. Le royaume est officiellement dirigé par Onodine. Il vivra une histoire d’amour avec une déesse mais un grand malheur se produire et elle fondera son propre espace dans </w:t>
-      </w:r>
-      <w:proofErr w:type="gramStart"/>
-      <w:r>
-        <w:t>le royaumes</w:t>
-      </w:r>
-      <w:proofErr w:type="gramEnd"/>
-      <w:r>
-        <w:t>, les Mélancolines, des espaces de tristesse où elle s’occupera des reveurs mélancoliques, dépressifs et tristes.</w:t>
-      </w:r>
-      <w:r>
-        <w:t xml:space="preserve"> Un continent des reves noirs se developpera (au contact notamment des images noires de Meydra). Les deux appartiendront </w:t>
-      </w:r>
-      <w:proofErr w:type="gramStart"/>
-      <w:r>
-        <w:t>a</w:t>
-      </w:r>
-      <w:proofErr w:type="gramEnd"/>
-      <w:r>
-        <w:t xml:space="preserve"> Phantasma. Un espace commun, Insomonio, qui est une sorte d’arene paisible sans trop d’images originelles, un lieu apaisant. Ici s’y développera le domaine du reve où l’on soignera les plaies mentales. </w:t>
-      </w:r>
-    </w:p>
-    <w:p/>
-    <w:p/>
-    <w:p>
-      <w:pPr>
-        <w:rPr>
-          <w:color w:val="FF0000"/>
-        </w:rPr>
-      </w:pPr>
-      <w:r>
-        <w:rPr>
-          <w:color w:val="FF0000"/>
-        </w:rPr>
-        <w:t>14.02.2018</w:t>
-      </w:r>
-    </w:p>
-    <w:p/>
-    <w:p>
-      <w:r>
-        <w:t>Ogo se dota d’yeux et pu voir la lumiere des étoiles. Il la trouva belle et les mit en mouvement (comme c’est ecrit)</w:t>
-      </w:r>
-    </w:p>
-    <w:p/>
-    <w:p>
-      <w:r>
-        <w:t>La « terre » etait immobile, une face éclairée par l’étoile, une face dans la nuit.</w:t>
-      </w:r>
-    </w:p>
-    <w:p>
-      <w:r>
-        <w:t>L’espace était complet grace a l’œuvre de Caracor, il n’y avait rien a y ajouter alors on se concentra sur les plus petites échelles, vers la surface d’une étoile qui ne pouvait cultiver la lumiere (un œuf restant dont le feu intérieur était presque mort que Caracor n’avait pas allumé sinon elle se serait brisée).</w:t>
-      </w:r>
-    </w:p>
-    <w:p/>
-    <w:p>
-      <w:r>
-        <w:t xml:space="preserve">Origine de la lune ? </w:t>
-      </w:r>
-    </w:p>
-    <w:p/>
-    <w:p/>
-    <w:p>
-      <w:r>
-        <w:t>Creation des dieux</w:t>
-      </w:r>
-      <w:r>
-        <w:t xml:space="preserve"> : </w:t>
-      </w:r>
-    </w:p>
-    <w:p/>
-    <w:p>
-      <w:r>
-        <w:t>Caracor jeta le fragment dans une étoile créée a l’occasion : Naos,  « navire »</w:t>
-      </w:r>
-    </w:p>
-    <w:p>
-      <w:r>
-        <w:t>Naos et Drisst mirent au monde trois êtres, qui sortirent des entrailles des flammes :</w:t>
-      </w:r>
-      <w:r>
-        <w:t xml:space="preserve"> </w:t>
-      </w:r>
-      <w:r>
-        <w:t>Orin, </w:t>
-      </w:r>
-      <w:proofErr w:type="gramStart"/>
-      <w:r>
-        <w:t>Oros(</w:t>
-      </w:r>
-      <w:proofErr w:type="gramEnd"/>
-      <w:r>
-        <w:t xml:space="preserve">Aros ou Aroë) et Fercor. </w:t>
-      </w:r>
-    </w:p>
-    <w:p/>
-    <w:p>
-      <w:r>
-        <w:t>On se réfé</w:t>
-      </w:r>
-      <w:r>
-        <w:t>ra ensuite a eux comme les ????</w:t>
-      </w:r>
-    </w:p>
-    <w:p>
-      <w:r>
-        <w:t>(On exclue Ogo alors qu’en fait ils étaient 4)</w:t>
-      </w:r>
-    </w:p>
-    <w:p>
-      <w:r>
-        <w:t xml:space="preserve"> </w:t>
-      </w:r>
-    </w:p>
-    <w:p/>
-    <w:p>
-      <w:r>
-        <w:rPr>
-          <w:b/>
-        </w:rPr>
-        <w:t>Orí</w:t>
-      </w:r>
-      <w:r>
-        <w:rPr>
-          <w:b/>
-        </w:rPr>
-        <w:t>n</w:t>
-      </w:r>
-      <w:r>
-        <w:rPr>
-          <w:b/>
-        </w:rPr>
-        <w:t> </w:t>
-      </w:r>
-      <w:r>
-        <w:t>:</w:t>
-      </w:r>
-      <w:r>
-        <w:t xml:space="preserve"> sage</w:t>
-      </w:r>
-      <w:r>
-        <w:t>,</w:t>
-      </w:r>
-      <w:r>
-        <w:t xml:space="preserve"> </w:t>
-      </w:r>
-      <w:r>
-        <w:t>le plus puissant</w:t>
-      </w:r>
-    </w:p>
-    <w:p/>
-    <w:p>
-      <w:r>
-        <w:rPr>
-          <w:b/>
-        </w:rPr>
-        <w:t>Aros </w:t>
-      </w:r>
-      <w:r>
-        <w:t xml:space="preserve">: </w:t>
-      </w:r>
-    </w:p>
-    <w:p>
-      <w:r>
-        <w:t xml:space="preserve"> </w:t>
-      </w:r>
-    </w:p>
-    <w:p>
-      <w:r>
-        <w:rPr>
-          <w:b/>
-        </w:rPr>
-        <w:t>Fercor </w:t>
-      </w:r>
-      <w:r>
-        <w:t>: tumultueux, proche du chaos originel, comme Ogo un peu mais davantage attiré par la puissance que le pouvoir</w:t>
-      </w:r>
-      <w:r>
-        <w:t>, sans patience, prompt a la destruction si ses désirs sont insatisfaits.</w:t>
-      </w:r>
-    </w:p>
-    <w:p/>
-    <w:p>
-      <w:r>
-        <w:t>Orin et Oros seront genrés differment selon les cultures des hommes (Il/Elle) alors que Fercor sera toujours genré « Il ».</w:t>
-      </w:r>
-    </w:p>
-    <w:p/>
-    <w:p/>
-    <w:p>
-      <w:r>
-        <w:t>Meurtre d’Ogo par Cindara :</w:t>
-      </w:r>
-    </w:p>
-    <w:p/>
-    <w:p>
-      <w:r>
-        <w:t xml:space="preserve">Cindara étranglera Ogo, brisant son serment. Ogo, dans son agonie, collera sa tête </w:t>
-      </w:r>
-      <w:proofErr w:type="gramStart"/>
-      <w:r>
-        <w:t>a</w:t>
-      </w:r>
-      <w:proofErr w:type="gramEnd"/>
-      <w:r>
-        <w:t xml:space="preserve"> la sienne et plongera son regard dans le sien. Sa pupille rouge entourée de noir et réfléchissante agira comme un miroir dans lequel Cindara devra supporter sa propre image de meurtrier et de parjure.</w:t>
-      </w:r>
-      <w:r>
-        <w:t xml:space="preserve"> S’il y eu une justice au dela encore de la dimension supérieure d’ou venait Cindara alors elle aurait promulgé le premier meurtre de l’histoire du monde. Et comme telle justice n’existait pas, Cindara se sut a la fois juge et assassin. Le meurtre l’habita tout entier et jamais ne le quittera. Plein de honte, de rage et de remords il s’en ira et plus jamais il n’osera revenir vers Dreyma, et desertera ses rivages jusqu'à sa propre fin.</w:t>
-      </w:r>
-    </w:p>
-    <w:p/>
-    <w:p>
-      <w:r>
-        <w:t xml:space="preserve">Meydra avait revé de cet univers et il a eu des visions incompletes qui subsistent encore dans les souvenirs de reve récupérés par Shuru. Ici peut on y voir les visions de l’avenir, de son « projet » qui l’avait tant excité et auquel il ne penserait jamais réussir a </w:t>
-      </w:r>
-      <w:proofErr w:type="gramStart"/>
-      <w:r>
-        <w:t>donner</w:t>
-      </w:r>
-      <w:proofErr w:type="gramEnd"/>
-      <w:r>
-        <w:t xml:space="preserve"> corps a la « plus heureuse des idées qu’il n’ait jamais eu ». On pourra essayer de voir les relations obscures entre Cindara et Meydra et d’ou vient ce double visage.</w:t>
-      </w:r>
-    </w:p>
-    <w:p/>
-    <w:p>
-      <w:r>
-        <w:t xml:space="preserve">Invasion du monde par Auga : des Éantes ou </w:t>
-      </w:r>
-      <w:r>
-        <w:rPr>
-          <w:b/>
-        </w:rPr>
-        <w:t>Anéantes</w:t>
-      </w:r>
-      <w:r>
-        <w:t xml:space="preserve">. Créatures maléfiques qui chuchotent dans les ténèbres,  dévorent la lumière et l’espace. A combattre. </w:t>
-      </w:r>
-      <w:r>
-        <w:t xml:space="preserve">Orin, Ogo et Caracor se batteront. </w:t>
-      </w:r>
-      <w:r>
-        <w:t>Caracor y succom</w:t>
-      </w:r>
-      <w:r>
-        <w:t>bera en protégeant ses étoiles (mais avant il fit don du parler des étoiles a un humain pour qu’il puisse un jour continuer de les protéger et qu’ils puissent garder un lien)</w:t>
+    </w:p>
+    <w:p/>
+    <w:p>
+      <w:r>
+        <w:t xml:space="preserve">Relation entre Ogo et les autres ? Comment se joignent-ils ? Comment intervient-il ? Son amitié avec Caracor ? </w:t>
       </w:r>
     </w:p>
     <w:p/>

</xml_diff>